<commit_message>
Corrige Solucion Parcial 2
</commit_message>
<xml_diff>
--- a/05-Parcial_2/Solucion_parcial_2.docx
+++ b/05-Parcial_2/Solucion_parcial_2.docx
@@ -61,34 +61,24 @@
         </w:rPr>
         <w:t xml:space="preserve">Asumiendo que se cuenta en todos los casos con las instrucciones </w:t>
       </w:r>
-      <w:proofErr w:type="spellStart"/>
       <w:r>
         <w:rPr>
           <w:rFonts w:ascii="LMMono10-Regular" w:hAnsi="LMMono10-Regular" w:cs="LMMono10-Regular"/>
         </w:rPr>
-        <w:t>add</w:t>
-      </w:r>
-      <w:proofErr w:type="spellEnd"/>
+        <w:t xml:space="preserve">add </w:t>
+      </w:r>
+      <w:r>
+        <w:rPr>
+          <w:rFonts w:ascii="LMRoman10-Regular" w:hAnsi="LMRoman10-Regular" w:cs="LMRoman10-Regular"/>
+        </w:rPr>
+        <w:t xml:space="preserve">y </w:t>
+      </w:r>
       <w:r>
         <w:rPr>
           <w:rFonts w:ascii="LMMono10-Regular" w:hAnsi="LMMono10-Regular" w:cs="LMMono10-Regular"/>
         </w:rPr>
-        <w:t xml:space="preserve"> </w:t>
-      </w:r>
-      <w:r>
-        <w:rPr>
-          <w:rFonts w:ascii="LMRoman10-Regular" w:hAnsi="LMRoman10-Regular" w:cs="LMRoman10-Regular"/>
-        </w:rPr>
-        <w:t xml:space="preserve">y </w:t>
-      </w:r>
-      <w:proofErr w:type="spellStart"/>
-      <w:r>
-        <w:rPr>
-          <w:rFonts w:ascii="LMMono10-Regular" w:hAnsi="LMMono10-Regular" w:cs="LMMono10-Regular"/>
-        </w:rPr>
         <w:t>mpy</w:t>
       </w:r>
-      <w:proofErr w:type="spellEnd"/>
       <w:r>
         <w:rPr>
           <w:rFonts w:ascii="LMRoman10-Regular" w:hAnsi="LMRoman10-Regular" w:cs="LMRoman10-Regular"/>
@@ -147,21 +137,7 @@
         <w:rPr>
           <w:rFonts w:ascii="LMMathSymbols10-Regular" w:hAnsi="LMMathSymbols10-Regular" w:cs="LMMathSymbols10-Regular"/>
         </w:rPr>
-        <w:t>× (C+D</w:t>
-      </w:r>
-      <w:proofErr w:type="gramStart"/>
-      <w:r>
-        <w:rPr>
-          <w:rFonts w:ascii="LMMathSymbols10-Regular" w:hAnsi="LMMathSymbols10-Regular" w:cs="LMMathSymbols10-Regular"/>
-        </w:rPr>
-        <w:t>) )</w:t>
-      </w:r>
-      <w:proofErr w:type="gramEnd"/>
-      <w:r>
-        <w:rPr>
-          <w:rFonts w:ascii="LMMathSymbols10-Regular" w:hAnsi="LMMathSymbols10-Regular" w:cs="LMMathSymbols10-Regular"/>
-        </w:rPr>
-        <w:t xml:space="preserve"> + (</w:t>
+        <w:t>× (C+D) ) + (</w:t>
       </w:r>
       <w:r>
         <w:rPr>
@@ -263,19 +239,11 @@
         </w:rPr>
         <w:t xml:space="preserve">a) Asumiendo una arquitectura de 0–direcciones (tipo pila), con las instrucciones </w:t>
       </w:r>
-      <w:proofErr w:type="spellStart"/>
       <w:r>
         <w:rPr>
           <w:rFonts w:ascii="LMMono10-Regular" w:hAnsi="LMMono10-Regular" w:cs="LMMono10-Regular"/>
         </w:rPr>
-        <w:t>push</w:t>
-      </w:r>
-      <w:proofErr w:type="spellEnd"/>
-      <w:r>
-        <w:rPr>
-          <w:rFonts w:ascii="LMMono10-Regular" w:hAnsi="LMMono10-Regular" w:cs="LMMono10-Regular"/>
-        </w:rPr>
-        <w:t xml:space="preserve"> </w:t>
+        <w:t xml:space="preserve">push </w:t>
       </w:r>
       <w:r>
         <w:rPr>
@@ -313,7 +281,6 @@
         </w:rPr>
         <w:t xml:space="preserve">a memoria y la instrucción </w:t>
       </w:r>
-      <w:proofErr w:type="spellStart"/>
       <w:r>
         <w:rPr>
           <w:rFonts w:ascii="LMMono10-Regular" w:hAnsi="LMMono10-Regular" w:cs="LMMono10-Regular"/>
@@ -321,7 +288,6 @@
         </w:rPr>
         <w:t>dup</w:t>
       </w:r>
-      <w:proofErr w:type="spellEnd"/>
       <w:r>
         <w:rPr>
           <w:rFonts w:ascii="LMMono10-Regular" w:hAnsi="LMMono10-Regular" w:cs="LMMono10-Regular"/>
@@ -382,39 +348,23 @@
         </w:rPr>
         <w:t xml:space="preserve">los registros disponibles, y las instrucciones </w:t>
       </w:r>
-      <w:proofErr w:type="spellStart"/>
       <w:r>
         <w:rPr>
           <w:rFonts w:ascii="LMMono10-Regular" w:hAnsi="LMMono10-Regular" w:cs="LMMono10-Regular"/>
         </w:rPr>
-        <w:t>ld</w:t>
-      </w:r>
-      <w:proofErr w:type="spellEnd"/>
+        <w:t xml:space="preserve">ld </w:t>
+      </w:r>
+      <w:r>
+        <w:rPr>
+          <w:rFonts w:ascii="LMRoman10-Regular" w:hAnsi="LMRoman10-Regular" w:cs="LMRoman10-Regular"/>
+        </w:rPr>
+        <w:t xml:space="preserve">(load) y </w:t>
+      </w:r>
       <w:r>
         <w:rPr>
           <w:rFonts w:ascii="LMMono10-Regular" w:hAnsi="LMMono10-Regular" w:cs="LMMono10-Regular"/>
         </w:rPr>
-        <w:t xml:space="preserve"> </w:t>
-      </w:r>
-      <w:r>
-        <w:rPr>
-          <w:rFonts w:ascii="LMRoman10-Regular" w:hAnsi="LMRoman10-Regular" w:cs="LMRoman10-Regular"/>
-        </w:rPr>
-        <w:t xml:space="preserve">(load) y </w:t>
-      </w:r>
-      <w:proofErr w:type="spellStart"/>
-      <w:r>
-        <w:rPr>
-          <w:rFonts w:ascii="LMMono10-Regular" w:hAnsi="LMMono10-Regular" w:cs="LMMono10-Regular"/>
-        </w:rPr>
-        <w:t>st</w:t>
-      </w:r>
-      <w:proofErr w:type="spellEnd"/>
-      <w:r>
-        <w:rPr>
-          <w:rFonts w:ascii="LMMono10-Regular" w:hAnsi="LMMono10-Regular" w:cs="LMMono10-Regular"/>
-        </w:rPr>
-        <w:t xml:space="preserve"> </w:t>
+        <w:t xml:space="preserve">st </w:t>
       </w:r>
       <w:r>
         <w:rPr>
@@ -434,103 +384,17 @@
           <w:rFonts w:ascii="LMRoman10-Regular" w:hAnsi="LMRoman10-Regular" w:cs="LMRoman10-Regular"/>
         </w:rPr>
       </w:pPr>
-      <w:proofErr w:type="spellStart"/>
       <w:r>
         <w:rPr>
           <w:rFonts w:ascii="LMMono10-Regular" w:hAnsi="LMMono10-Regular" w:cs="LMMono10-Regular"/>
         </w:rPr>
-        <w:t>lda</w:t>
-      </w:r>
-      <w:proofErr w:type="spellEnd"/>
-      <w:r>
-        <w:rPr>
-          <w:rFonts w:ascii="LMMono10-Regular" w:hAnsi="LMMono10-Regular" w:cs="LMMono10-Regular"/>
-        </w:rPr>
-        <w:t xml:space="preserve"> </w:t>
-      </w:r>
-      <w:r>
-        <w:rPr>
-          <w:rFonts w:ascii="LMRoman10-Regular" w:hAnsi="LMRoman10-Regular" w:cs="LMRoman10-Regular"/>
-        </w:rPr>
-        <w:t xml:space="preserve">(load </w:t>
-      </w:r>
-      <w:proofErr w:type="spellStart"/>
-      <w:r>
-        <w:rPr>
-          <w:rFonts w:ascii="LMRoman10-Regular" w:hAnsi="LMRoman10-Regular" w:cs="LMRoman10-Regular"/>
-        </w:rPr>
-        <w:t>address</w:t>
-      </w:r>
-      <w:proofErr w:type="spellEnd"/>
-      <w:r>
-        <w:rPr>
-          <w:rFonts w:ascii="LMRoman10-Regular" w:hAnsi="LMRoman10-Regular" w:cs="LMRoman10-Regular"/>
-        </w:rPr>
-        <w:t xml:space="preserve">). Las operaciones aritméticas operan con dos </w:t>
-      </w:r>
-      <w:proofErr w:type="spellStart"/>
-      <w:r>
-        <w:rPr>
-          <w:rFonts w:ascii="LMRoman10-Regular" w:hAnsi="LMRoman10-Regular" w:cs="LMRoman10-Regular"/>
-        </w:rPr>
-        <w:t>operandos</w:t>
-      </w:r>
-      <w:proofErr w:type="spellEnd"/>
-      <w:r>
-        <w:rPr>
-          <w:rFonts w:ascii="LMRoman10-Regular" w:hAnsi="LMRoman10-Regular" w:cs="LMRoman10-Regular"/>
-        </w:rPr>
-        <w:t xml:space="preserve"> (</w:t>
-      </w:r>
-      <w:proofErr w:type="spellStart"/>
-      <w:r>
-        <w:rPr>
-          <w:rFonts w:ascii="LMRoman10-Regular" w:hAnsi="LMRoman10-Regular" w:cs="LMRoman10-Regular"/>
-        </w:rPr>
-        <w:t>dst</w:t>
-      </w:r>
-      <w:proofErr w:type="spellEnd"/>
-      <w:r>
-        <w:rPr>
-          <w:rFonts w:ascii="LMRoman10-Regular" w:hAnsi="LMRoman10-Regular" w:cs="LMRoman10-Regular"/>
-        </w:rPr>
-        <w:t>/</w:t>
-      </w:r>
-      <w:proofErr w:type="spellStart"/>
-      <w:proofErr w:type="gramStart"/>
-      <w:r>
-        <w:rPr>
-          <w:rFonts w:ascii="LMRoman10-Regular" w:hAnsi="LMRoman10-Regular" w:cs="LMRoman10-Regular"/>
-        </w:rPr>
-        <w:t>fte</w:t>
-      </w:r>
-      <w:proofErr w:type="spellEnd"/>
-      <w:r>
-        <w:rPr>
-          <w:rFonts w:ascii="LMRoman10-Regular" w:hAnsi="LMRoman10-Regular" w:cs="LMRoman10-Regular"/>
-        </w:rPr>
-        <w:t xml:space="preserve"> ,</w:t>
-      </w:r>
-      <w:proofErr w:type="gramEnd"/>
-      <w:r>
-        <w:rPr>
-          <w:rFonts w:ascii="LMRoman10-Regular" w:hAnsi="LMRoman10-Regular" w:cs="LMRoman10-Regular"/>
-        </w:rPr>
-        <w:t xml:space="preserve"> </w:t>
-      </w:r>
-      <w:proofErr w:type="spellStart"/>
-      <w:r>
-        <w:rPr>
-          <w:rFonts w:ascii="LMRoman10-Regular" w:hAnsi="LMRoman10-Regular" w:cs="LMRoman10-Regular"/>
-        </w:rPr>
-        <w:t>fte</w:t>
-      </w:r>
-      <w:proofErr w:type="spellEnd"/>
-      <w:r>
-        <w:rPr>
-          <w:rFonts w:ascii="LMRoman10-Regular" w:hAnsi="LMRoman10-Regular" w:cs="LMRoman10-Regular"/>
-        </w:rPr>
-        <w:t xml:space="preserve">). Indicar la cantidad de accesos a memoria requeridos. </w:t>
+        <w:t xml:space="preserve">lda </w:t>
+      </w:r>
+      <w:r>
+        <w:rPr>
+          <w:rFonts w:ascii="LMRoman10-Regular" w:hAnsi="LMRoman10-Regular" w:cs="LMRoman10-Regular"/>
+        </w:rPr>
+        <w:t xml:space="preserve">(load address). Las operaciones aritméticas operan con dos operandos (dst/fte , fte). Indicar la cantidad de accesos a memoria requeridos. </w:t>
       </w:r>
     </w:p>
     <w:p>
@@ -580,19 +444,11 @@
         </w:rPr>
         <w:t xml:space="preserve">cuando a los registros disponibles, que en lugar de load y store cuenta con la instrucción </w:t>
       </w:r>
-      <w:proofErr w:type="spellStart"/>
       <w:r>
         <w:rPr>
           <w:rFonts w:ascii="LMMono10-Regular" w:hAnsi="LMMono10-Regular" w:cs="LMMono10-Regular"/>
         </w:rPr>
-        <w:t>mov</w:t>
-      </w:r>
-      <w:proofErr w:type="spellEnd"/>
-      <w:r>
-        <w:rPr>
-          <w:rFonts w:ascii="LMMono10-Regular" w:hAnsi="LMMono10-Regular" w:cs="LMMono10-Regular"/>
-        </w:rPr>
-        <w:t xml:space="preserve"> </w:t>
+        <w:t xml:space="preserve">mov </w:t>
       </w:r>
       <w:r>
         <w:rPr>
@@ -616,63 +472,7 @@
         <w:rPr>
           <w:rFonts w:ascii="LMRoman10-Regular" w:hAnsi="LMRoman10-Regular" w:cs="LMRoman10-Regular"/>
         </w:rPr>
-        <w:t xml:space="preserve">a memoria y donde las operaciones aritméticas operan con tres </w:t>
-      </w:r>
-      <w:proofErr w:type="spellStart"/>
-      <w:r>
-        <w:rPr>
-          <w:rFonts w:ascii="LMRoman10-Regular" w:hAnsi="LMRoman10-Regular" w:cs="LMRoman10-Regular"/>
-        </w:rPr>
-        <w:t>operandos</w:t>
-      </w:r>
-      <w:proofErr w:type="spellEnd"/>
-      <w:r>
-        <w:rPr>
-          <w:rFonts w:ascii="LMRoman10-Regular" w:hAnsi="LMRoman10-Regular" w:cs="LMRoman10-Regular"/>
-        </w:rPr>
-        <w:t xml:space="preserve"> (</w:t>
-      </w:r>
-      <w:proofErr w:type="spellStart"/>
-      <w:r>
-        <w:rPr>
-          <w:rFonts w:ascii="LMRoman10-Regular" w:hAnsi="LMRoman10-Regular" w:cs="LMRoman10-Regular"/>
-        </w:rPr>
-        <w:t>dst</w:t>
-      </w:r>
-      <w:proofErr w:type="spellEnd"/>
-      <w:r>
-        <w:rPr>
-          <w:rFonts w:ascii="LMRoman10-Regular" w:hAnsi="LMRoman10-Regular" w:cs="LMRoman10-Regular"/>
-        </w:rPr>
-        <w:t xml:space="preserve">, </w:t>
-      </w:r>
-      <w:proofErr w:type="spellStart"/>
-      <w:r>
-        <w:rPr>
-          <w:rFonts w:ascii="LMRoman10-Regular" w:hAnsi="LMRoman10-Regular" w:cs="LMRoman10-Regular"/>
-        </w:rPr>
-        <w:t>fte</w:t>
-      </w:r>
-      <w:proofErr w:type="spellEnd"/>
-      <w:r>
-        <w:rPr>
-          <w:rFonts w:ascii="LMRoman10-Regular" w:hAnsi="LMRoman10-Regular" w:cs="LMRoman10-Regular"/>
-        </w:rPr>
-        <w:t xml:space="preserve">, </w:t>
-      </w:r>
-      <w:proofErr w:type="spellStart"/>
-      <w:r>
-        <w:rPr>
-          <w:rFonts w:ascii="LMRoman10-Regular" w:hAnsi="LMRoman10-Regular" w:cs="LMRoman10-Regular"/>
-        </w:rPr>
-        <w:t>fte</w:t>
-      </w:r>
-      <w:proofErr w:type="spellEnd"/>
-      <w:r>
-        <w:rPr>
-          <w:rFonts w:ascii="LMRoman10-Regular" w:hAnsi="LMRoman10-Regular" w:cs="LMRoman10-Regular"/>
-        </w:rPr>
-        <w:t>). Indicar la cantidad de accesos a memoria realizados.</w:t>
+        <w:t>a memoria y donde las operaciones aritméticas operan con tres operandos (dst, fte, fte). Indicar la cantidad de accesos a memoria realizados.</w:t>
       </w:r>
     </w:p>
     <w:p>
@@ -728,156 +528,96 @@
             <w:pPr>
               <w:pStyle w:val="ListParagraph"/>
             </w:pPr>
-            <w:proofErr w:type="spellStart"/>
-            <w:r>
-              <w:t>Inst</w:t>
-            </w:r>
-            <w:proofErr w:type="spellEnd"/>
-            <w:r>
-              <w:t xml:space="preserve"> 1: PUSH A</w:t>
+            <w:r>
+              <w:t>Inst 1: PUSH A</w:t>
             </w:r>
           </w:p>
           <w:p>
             <w:pPr>
               <w:pStyle w:val="ListParagraph"/>
             </w:pPr>
-            <w:proofErr w:type="spellStart"/>
-            <w:r>
-              <w:t>Inst</w:t>
-            </w:r>
-            <w:proofErr w:type="spellEnd"/>
-            <w:r>
-              <w:t xml:space="preserve"> 2: PUSH C</w:t>
+            <w:r>
+              <w:t>Inst 2: PUSH C</w:t>
             </w:r>
           </w:p>
           <w:p>
             <w:pPr>
               <w:pStyle w:val="ListParagraph"/>
             </w:pPr>
-            <w:proofErr w:type="spellStart"/>
-            <w:r>
-              <w:t>Inst</w:t>
-            </w:r>
-            <w:proofErr w:type="spellEnd"/>
-            <w:r>
-              <w:t xml:space="preserve"> 3: PUSH D </w:t>
+            <w:r>
+              <w:t xml:space="preserve">Inst 3: PUSH D </w:t>
             </w:r>
           </w:p>
           <w:p>
             <w:pPr>
               <w:pStyle w:val="ListParagraph"/>
             </w:pPr>
-            <w:proofErr w:type="spellStart"/>
-            <w:r>
-              <w:t>Inst</w:t>
-            </w:r>
-            <w:proofErr w:type="spellEnd"/>
-            <w:r>
-              <w:t xml:space="preserve"> 4: ADD</w:t>
+            <w:r>
+              <w:t>Inst 4: ADD</w:t>
             </w:r>
           </w:p>
           <w:p>
             <w:pPr>
               <w:pStyle w:val="ListParagraph"/>
             </w:pPr>
-            <w:proofErr w:type="spellStart"/>
-            <w:r>
-              <w:t>Inst</w:t>
-            </w:r>
-            <w:proofErr w:type="spellEnd"/>
-            <w:r>
-              <w:t xml:space="preserve"> 5: MPY</w:t>
+            <w:r>
+              <w:t>Inst 5: MPY</w:t>
             </w:r>
           </w:p>
           <w:p>
             <w:pPr>
               <w:pStyle w:val="ListParagraph"/>
             </w:pPr>
-            <w:proofErr w:type="spellStart"/>
-            <w:r>
-              <w:t>Inst</w:t>
-            </w:r>
-            <w:proofErr w:type="spellEnd"/>
-            <w:r>
-              <w:t xml:space="preserve"> 6: DUP</w:t>
+            <w:r>
+              <w:t>Inst 6: DUP</w:t>
             </w:r>
           </w:p>
           <w:p>
             <w:pPr>
               <w:pStyle w:val="ListParagraph"/>
             </w:pPr>
-            <w:proofErr w:type="spellStart"/>
-            <w:r>
-              <w:t>Inst</w:t>
-            </w:r>
-            <w:proofErr w:type="spellEnd"/>
-            <w:r>
-              <w:t xml:space="preserve"> 7: DUP</w:t>
+            <w:r>
+              <w:t>Inst 7: DUP</w:t>
             </w:r>
           </w:p>
           <w:p>
             <w:pPr>
               <w:pStyle w:val="ListParagraph"/>
             </w:pPr>
-            <w:proofErr w:type="spellStart"/>
-            <w:r>
-              <w:t>Inst</w:t>
-            </w:r>
-            <w:proofErr w:type="spellEnd"/>
-            <w:r>
-              <w:t xml:space="preserve"> 8: DUP</w:t>
+            <w:r>
+              <w:t>Inst 8: DUP</w:t>
             </w:r>
           </w:p>
           <w:p>
             <w:pPr>
               <w:pStyle w:val="ListParagraph"/>
             </w:pPr>
-            <w:proofErr w:type="spellStart"/>
-            <w:r>
-              <w:t>Inst</w:t>
-            </w:r>
-            <w:proofErr w:type="spellEnd"/>
-            <w:r>
-              <w:t xml:space="preserve"> 9: MPY</w:t>
+            <w:r>
+              <w:t>Inst 9: MPY</w:t>
             </w:r>
           </w:p>
           <w:p>
             <w:pPr>
               <w:pStyle w:val="ListParagraph"/>
             </w:pPr>
-            <w:proofErr w:type="spellStart"/>
-            <w:r>
-              <w:t>Inst</w:t>
-            </w:r>
-            <w:proofErr w:type="spellEnd"/>
-            <w:r>
-              <w:t xml:space="preserve"> 10: MPY</w:t>
+            <w:r>
+              <w:t>Inst 10: MPY</w:t>
             </w:r>
           </w:p>
           <w:p>
             <w:pPr>
               <w:pStyle w:val="ListParagraph"/>
             </w:pPr>
-            <w:proofErr w:type="spellStart"/>
-            <w:r>
-              <w:t>Inst</w:t>
-            </w:r>
-            <w:proofErr w:type="spellEnd"/>
-            <w:r>
-              <w:t xml:space="preserve"> 11: ADD</w:t>
+            <w:r>
+              <w:t>Inst 11: ADD</w:t>
             </w:r>
           </w:p>
           <w:p>
             <w:pPr>
               <w:pStyle w:val="ListParagraph"/>
             </w:pPr>
-            <w:proofErr w:type="spellStart"/>
-            <w:r>
-              <w:t>Inst</w:t>
-            </w:r>
-            <w:proofErr w:type="spellEnd"/>
-            <w:r>
-              <w:t xml:space="preserve"> 12: POP B</w:t>
+            <w:r>
+              <w:t>Inst 12: POP B</w:t>
             </w:r>
           </w:p>
           <w:p>
@@ -917,15 +657,7 @@
                 </w:tcPr>
                 <w:p>
                   <w:r>
-                    <w:t xml:space="preserve">Pila 1: </w:t>
-                  </w:r>
-                  <w:proofErr w:type="spellStart"/>
-                  <w:r>
-                    <w:t>inst</w:t>
-                  </w:r>
-                  <w:proofErr w:type="spellEnd"/>
-                  <w:r>
-                    <w:t xml:space="preserve"> 1 a 3</w:t>
+                    <w:t>Pila 1: inst 1 a 3</w:t>
                   </w:r>
                 </w:p>
                 <w:tbl>
@@ -984,15 +716,7 @@
                 </w:tcPr>
                 <w:p>
                   <w:r>
-                    <w:t xml:space="preserve">Pila 2. </w:t>
-                  </w:r>
-                  <w:proofErr w:type="spellStart"/>
-                  <w:r>
-                    <w:t>Inst</w:t>
-                  </w:r>
-                  <w:proofErr w:type="spellEnd"/>
-                  <w:r>
-                    <w:t xml:space="preserve"> 4</w:t>
+                    <w:t>Pila 2. Inst 4</w:t>
                   </w:r>
                 </w:p>
                 <w:tbl>
@@ -1040,15 +764,7 @@
                 <w:p/>
                 <w:p>
                   <w:r>
-                    <w:t xml:space="preserve">Pila 3: </w:t>
-                  </w:r>
-                  <w:proofErr w:type="spellStart"/>
-                  <w:r>
-                    <w:t>Inst</w:t>
-                  </w:r>
-                  <w:proofErr w:type="spellEnd"/>
-                  <w:r>
-                    <w:t xml:space="preserve"> 5</w:t>
+                    <w:t>Pila 3: Inst 5</w:t>
                   </w:r>
                 </w:p>
                 <w:tbl>
@@ -1084,15 +800,7 @@
                 <w:p/>
                 <w:p>
                   <w:r>
-                    <w:t xml:space="preserve">Pila 4: </w:t>
-                  </w:r>
-                  <w:proofErr w:type="spellStart"/>
-                  <w:r>
-                    <w:t>Inst</w:t>
-                  </w:r>
-                  <w:proofErr w:type="spellEnd"/>
-                  <w:r>
-                    <w:t xml:space="preserve"> 6</w:t>
+                    <w:t>Pila 4: Inst 6</w:t>
                   </w:r>
                 </w:p>
                 <w:tbl>
@@ -1139,15 +847,7 @@
                 </w:tcPr>
                 <w:p>
                   <w:r>
-                    <w:t xml:space="preserve">Pila 4: </w:t>
-                  </w:r>
-                  <w:proofErr w:type="spellStart"/>
-                  <w:r>
-                    <w:t>Inst</w:t>
-                  </w:r>
-                  <w:proofErr w:type="spellEnd"/>
-                  <w:r>
-                    <w:t xml:space="preserve"> 7 y 8</w:t>
+                    <w:t>Pila 4: Inst 7 y 8</w:t>
                   </w:r>
                 </w:p>
                 <w:tbl>
@@ -1217,15 +917,7 @@
                 </w:tcPr>
                 <w:p>
                   <w:r>
-                    <w:t xml:space="preserve">Pila 5: </w:t>
-                  </w:r>
-                  <w:proofErr w:type="spellStart"/>
-                  <w:r>
-                    <w:t>Inst</w:t>
-                  </w:r>
-                  <w:proofErr w:type="spellEnd"/>
-                  <w:r>
-                    <w:t xml:space="preserve"> 9</w:t>
+                    <w:t>Pila 5: Inst 9</w:t>
                   </w:r>
                 </w:p>
                 <w:tbl>
@@ -1287,15 +979,7 @@
                 <w:p>
                   <w:r>
                     <w:lastRenderedPageBreak/>
-                    <w:t xml:space="preserve">Pila 6: </w:t>
-                  </w:r>
-                  <w:proofErr w:type="spellStart"/>
-                  <w:r>
-                    <w:t>Inst</w:t>
-                  </w:r>
-                  <w:proofErr w:type="spellEnd"/>
-                  <w:r>
-                    <w:t xml:space="preserve"> 10</w:t>
+                    <w:t>Pila 6: Inst 10</w:t>
                   </w:r>
                 </w:p>
                 <w:tbl>
@@ -1342,15 +1026,7 @@
                 <w:p>
                   <w:r>
                     <w:lastRenderedPageBreak/>
-                    <w:t xml:space="preserve">Pila 7: </w:t>
-                  </w:r>
-                  <w:proofErr w:type="spellStart"/>
-                  <w:r>
-                    <w:t>Inst</w:t>
-                  </w:r>
-                  <w:proofErr w:type="spellEnd"/>
-                  <w:r>
-                    <w:t xml:space="preserve"> 11</w:t>
+                    <w:t>Pila 7: Inst 11</w:t>
                   </w:r>
                 </w:p>
                 <w:tbl>
@@ -1412,13 +1088,8 @@
               </w:numPr>
             </w:pPr>
             <w:r>
-              <w:t>LDA R</w:t>
-            </w:r>
-            <w:proofErr w:type="gramStart"/>
-            <w:r>
-              <w:t>0,C</w:t>
-            </w:r>
-            <w:proofErr w:type="gramEnd"/>
+              <w:t>LDA R0,C</w:t>
+            </w:r>
           </w:p>
           <w:p>
             <w:pPr>
@@ -1429,15 +1100,7 @@
               </w:numPr>
             </w:pPr>
             <w:r>
-              <w:t>LD R</w:t>
-            </w:r>
-            <w:proofErr w:type="gramStart"/>
-            <w:r>
-              <w:t>1,(</w:t>
-            </w:r>
-            <w:proofErr w:type="gramEnd"/>
-            <w:r>
-              <w:t>R0)</w:t>
+              <w:t>LD R1,(R0)</w:t>
             </w:r>
           </w:p>
           <w:p>
@@ -1449,13 +1112,8 @@
               </w:numPr>
             </w:pPr>
             <w:r>
-              <w:t>LDA R</w:t>
-            </w:r>
-            <w:proofErr w:type="gramStart"/>
-            <w:r>
-              <w:t>0,D</w:t>
-            </w:r>
-            <w:proofErr w:type="gramEnd"/>
+              <w:t>LDA R0,D</w:t>
+            </w:r>
           </w:p>
           <w:p>
             <w:pPr>
@@ -1466,15 +1124,7 @@
               </w:numPr>
             </w:pPr>
             <w:r>
-              <w:t>LD R</w:t>
-            </w:r>
-            <w:proofErr w:type="gramStart"/>
-            <w:r>
-              <w:t>2,(</w:t>
-            </w:r>
-            <w:proofErr w:type="gramEnd"/>
-            <w:r>
-              <w:t>R0)</w:t>
+              <w:t>LD R2,(R0)</w:t>
             </w:r>
           </w:p>
           <w:p>
@@ -1486,13 +1136,8 @@
               </w:numPr>
             </w:pPr>
             <w:r>
-              <w:t>LDA R</w:t>
-            </w:r>
-            <w:proofErr w:type="gramStart"/>
-            <w:r>
-              <w:t>0,A</w:t>
-            </w:r>
-            <w:proofErr w:type="gramEnd"/>
+              <w:t>LDA R0,A</w:t>
+            </w:r>
           </w:p>
           <w:p>
             <w:pPr>
@@ -1503,15 +1148,7 @@
               </w:numPr>
             </w:pPr>
             <w:r>
-              <w:t>LD R</w:t>
-            </w:r>
-            <w:proofErr w:type="gramStart"/>
-            <w:r>
-              <w:t>3,(</w:t>
-            </w:r>
-            <w:proofErr w:type="gramEnd"/>
-            <w:r>
-              <w:t>R0)</w:t>
+              <w:t>LD R3,(R0)</w:t>
             </w:r>
           </w:p>
           <w:p>
@@ -1523,15 +1160,7 @@
               </w:numPr>
             </w:pPr>
             <w:r>
-              <w:t>ADD R</w:t>
-            </w:r>
-            <w:proofErr w:type="gramStart"/>
-            <w:r>
-              <w:t>4,R</w:t>
-            </w:r>
-            <w:proofErr w:type="gramEnd"/>
-            <w:r>
-              <w:t>1,R2</w:t>
+              <w:t>ADD R4,R1,R2</w:t>
             </w:r>
           </w:p>
           <w:p>
@@ -1543,15 +1172,7 @@
               </w:numPr>
             </w:pPr>
             <w:r>
-              <w:t>MUL R</w:t>
-            </w:r>
-            <w:proofErr w:type="gramStart"/>
-            <w:r>
-              <w:t>5,R</w:t>
-            </w:r>
-            <w:proofErr w:type="gramEnd"/>
-            <w:r>
-              <w:t>4,R3</w:t>
+              <w:t>MUL R5,R4,R3</w:t>
             </w:r>
           </w:p>
           <w:p>
@@ -1563,15 +1184,7 @@
               </w:numPr>
             </w:pPr>
             <w:r>
-              <w:t>MUL R</w:t>
-            </w:r>
-            <w:proofErr w:type="gramStart"/>
-            <w:r>
-              <w:t>6,R</w:t>
-            </w:r>
-            <w:proofErr w:type="gramEnd"/>
-            <w:r>
-              <w:t>5,R5</w:t>
+              <w:t>MUL R6,R5,R5</w:t>
             </w:r>
           </w:p>
           <w:p>
@@ -1583,15 +1196,7 @@
               </w:numPr>
             </w:pPr>
             <w:r>
-              <w:t>MUL R</w:t>
-            </w:r>
-            <w:proofErr w:type="gramStart"/>
-            <w:r>
-              <w:t>6,R</w:t>
-            </w:r>
-            <w:proofErr w:type="gramEnd"/>
-            <w:r>
-              <w:t>6,R5</w:t>
+              <w:t>MUL R6,R6,R5</w:t>
             </w:r>
           </w:p>
           <w:p>
@@ -1603,15 +1208,7 @@
               </w:numPr>
             </w:pPr>
             <w:r>
-              <w:t>ADD R</w:t>
-            </w:r>
-            <w:proofErr w:type="gramStart"/>
-            <w:r>
-              <w:t>7,R</w:t>
-            </w:r>
-            <w:proofErr w:type="gramEnd"/>
-            <w:r>
-              <w:t>6,R5</w:t>
+              <w:t>ADD R7,R6,R5</w:t>
             </w:r>
           </w:p>
           <w:p>
@@ -1635,15 +1232,7 @@
               </w:numPr>
             </w:pPr>
             <w:r>
-              <w:t>ST (R8</w:t>
-            </w:r>
-            <w:proofErr w:type="gramStart"/>
-            <w:r>
-              <w:t>),R</w:t>
-            </w:r>
-            <w:proofErr w:type="gramEnd"/>
-            <w:r>
-              <w:t>7</w:t>
+              <w:t>ST (R8),R7</w:t>
             </w:r>
           </w:p>
           <w:p/>
@@ -1700,28 +1289,12 @@
           <w:p/>
           <w:p>
             <w:r>
-              <w:t>R6 &lt;- (A*(C+D</w:t>
-            </w:r>
-            <w:proofErr w:type="gramStart"/>
-            <w:r>
-              <w:t>))^</w:t>
-            </w:r>
-            <w:proofErr w:type="gramEnd"/>
-            <w:r>
-              <w:t>3</w:t>
-            </w:r>
-          </w:p>
-          <w:p>
-            <w:r>
-              <w:t>R7 &lt;- (A*(C+D)) + (A*(C+D</w:t>
-            </w:r>
-            <w:proofErr w:type="gramStart"/>
-            <w:r>
-              <w:t>))^</w:t>
-            </w:r>
-            <w:proofErr w:type="gramEnd"/>
-            <w:r>
-              <w:t>3</w:t>
+              <w:t>R6 &lt;- (A*(C+D))^3</w:t>
+            </w:r>
+          </w:p>
+          <w:p>
+            <w:r>
+              <w:t>R7 &lt;- (A*(C+D)) + (A*(C+D))^3</w:t>
             </w:r>
           </w:p>
           <w:p/>
@@ -1746,21 +1319,8 @@
               </w:numPr>
             </w:pPr>
             <w:r>
-              <w:t xml:space="preserve">INTEL 1 </w:t>
-            </w:r>
-            <w:proofErr w:type="spellStart"/>
-            <w:r>
-              <w:t>dir</w:t>
-            </w:r>
-            <w:proofErr w:type="spellEnd"/>
-            <w:r>
-              <w:t xml:space="preserve"> + </w:t>
-            </w:r>
-            <w:proofErr w:type="spellStart"/>
-            <w:r>
-              <w:t>reg</w:t>
-            </w:r>
-            <w:proofErr w:type="spellEnd"/>
+              <w:t>INTEL 1 dir + reg</w:t>
+            </w:r>
           </w:p>
           <w:p>
             <w:pPr>
@@ -1772,140 +1332,50 @@
               <w:rPr>
                 <w:lang w:val="en-US"/>
               </w:rPr>
-              <w:t xml:space="preserve">1: </w:t>
-            </w:r>
-            <w:proofErr w:type="spellStart"/>
-            <w:r>
+              <w:t>1: mov R0,[C]</w:t>
+            </w:r>
+          </w:p>
+          <w:p>
+            <w:pPr>
               <w:rPr>
                 <w:lang w:val="en-US"/>
               </w:rPr>
-              <w:t>mov</w:t>
-            </w:r>
-            <w:proofErr w:type="spellEnd"/>
+            </w:pPr>
             <w:r>
               <w:rPr>
                 <w:lang w:val="en-US"/>
               </w:rPr>
-              <w:t xml:space="preserve"> R</w:t>
-            </w:r>
-            <w:proofErr w:type="gramStart"/>
-            <w:r>
-              <w:rPr>
-                <w:lang w:val="en-US"/>
-              </w:rPr>
-              <w:t>0,[</w:t>
-            </w:r>
-            <w:proofErr w:type="gramEnd"/>
-            <w:r>
-              <w:rPr>
-                <w:lang w:val="en-US"/>
-              </w:rPr>
-              <w:t>C]</w:t>
-            </w:r>
-          </w:p>
-          <w:p>
-            <w:pPr>
-              <w:rPr>
-                <w:lang w:val="en-US"/>
-              </w:rPr>
-            </w:pPr>
-            <w:r>
-              <w:rPr>
-                <w:lang w:val="en-US"/>
-              </w:rPr>
-              <w:t>2: ADD R</w:t>
-            </w:r>
-            <w:proofErr w:type="gramStart"/>
-            <w:r>
-              <w:rPr>
-                <w:lang w:val="en-US"/>
-              </w:rPr>
-              <w:t>0,[</w:t>
-            </w:r>
-            <w:proofErr w:type="gramEnd"/>
-            <w:r>
-              <w:rPr>
-                <w:lang w:val="en-US"/>
-              </w:rPr>
-              <w:t>D]</w:t>
-            </w:r>
-          </w:p>
-          <w:p>
-            <w:r>
-              <w:t>3: MUL R</w:t>
-            </w:r>
-            <w:proofErr w:type="gramStart"/>
-            <w:r>
-              <w:t>0,[</w:t>
-            </w:r>
-            <w:proofErr w:type="gramEnd"/>
-            <w:r>
-              <w:t>A]</w:t>
-            </w:r>
-          </w:p>
-          <w:p>
-            <w:r>
-              <w:t>4: MOV R</w:t>
-            </w:r>
-            <w:proofErr w:type="gramStart"/>
-            <w:r>
-              <w:t>1,R</w:t>
-            </w:r>
-            <w:proofErr w:type="gramEnd"/>
-            <w:r>
-              <w:t>0</w:t>
-            </w:r>
-          </w:p>
-          <w:p>
-            <w:r>
-              <w:t>5: MUL R</w:t>
-            </w:r>
-            <w:proofErr w:type="gramStart"/>
-            <w:r>
-              <w:t>0,R</w:t>
-            </w:r>
-            <w:proofErr w:type="gramEnd"/>
-            <w:r>
-              <w:t>0</w:t>
-            </w:r>
-          </w:p>
-          <w:p>
-            <w:r>
-              <w:t>6: MUL R</w:t>
-            </w:r>
-            <w:proofErr w:type="gramStart"/>
-            <w:r>
-              <w:t>0,R</w:t>
-            </w:r>
-            <w:proofErr w:type="gramEnd"/>
-            <w:r>
-              <w:t>1</w:t>
-            </w:r>
-          </w:p>
-          <w:p>
-            <w:r>
-              <w:t>7: ADD R</w:t>
-            </w:r>
-            <w:proofErr w:type="gramStart"/>
-            <w:r>
-              <w:t>0,R</w:t>
-            </w:r>
-            <w:proofErr w:type="gramEnd"/>
-            <w:r>
-              <w:t>1</w:t>
-            </w:r>
-          </w:p>
-          <w:p>
-            <w:r>
-              <w:t>8: MOV [B</w:t>
-            </w:r>
-            <w:proofErr w:type="gramStart"/>
-            <w:r>
-              <w:t>],R</w:t>
-            </w:r>
-            <w:proofErr w:type="gramEnd"/>
-            <w:r>
-              <w:t>0</w:t>
+              <w:t>2: ADD R0,[D]</w:t>
+            </w:r>
+          </w:p>
+          <w:p>
+            <w:r>
+              <w:t>3: MUL R0,[A]</w:t>
+            </w:r>
+          </w:p>
+          <w:p>
+            <w:r>
+              <w:t>4: MOV R1,R0</w:t>
+            </w:r>
+          </w:p>
+          <w:p>
+            <w:r>
+              <w:t>5: MUL R0,R0</w:t>
+            </w:r>
+          </w:p>
+          <w:p>
+            <w:r>
+              <w:t>6: MUL R0,R1</w:t>
+            </w:r>
+          </w:p>
+          <w:p>
+            <w:r>
+              <w:t>7: ADD R0,R1</w:t>
+            </w:r>
+          </w:p>
+          <w:p>
+            <w:r>
+              <w:t>8: MOV [B],R0</w:t>
             </w:r>
           </w:p>
           <w:p/>
@@ -2036,21 +1506,7 @@
         <w:rPr>
           <w:rFonts w:ascii="LMRoman10-Regular" w:hAnsi="LMRoman10-Regular" w:cs="LMRoman10-Regular"/>
         </w:rPr>
-        <w:t xml:space="preserve">media precisión: mantisa fraccionaria en signo magnitud con </w:t>
-      </w:r>
-      <w:proofErr w:type="spellStart"/>
-      <w:r>
-        <w:rPr>
-          <w:rFonts w:ascii="LMRoman10-Regular" w:hAnsi="LMRoman10-Regular" w:cs="LMRoman10-Regular"/>
-        </w:rPr>
-        <w:t>hidden</w:t>
-      </w:r>
-      <w:proofErr w:type="spellEnd"/>
-      <w:r>
-        <w:rPr>
-          <w:rFonts w:ascii="LMRoman10-Regular" w:hAnsi="LMRoman10-Regular" w:cs="LMRoman10-Regular"/>
-        </w:rPr>
-        <w:t xml:space="preserve"> bit, exponente en exceso y base 2</w:t>
+        <w:t>media precisión: mantisa fraccionaria en signo magnitud con hidden bit, exponente en exceso y base 2</w:t>
       </w:r>
       <w:r>
         <w:rPr>
@@ -2097,43 +1553,7 @@
           <w:b/>
           <w:lang w:val="en-AU"/>
         </w:rPr>
-        <w:t xml:space="preserve">Sig (1b) </w:t>
-      </w:r>
-      <w:proofErr w:type="spellStart"/>
-      <w:r>
-        <w:rPr>
-          <w:rFonts w:ascii="LMRoman10-Regular" w:hAnsi="LMRoman10-Regular" w:cs="LMRoman10-Regular"/>
-          <w:b/>
-          <w:lang w:val="en-AU"/>
-        </w:rPr>
-        <w:t>Exponente</w:t>
-      </w:r>
-      <w:proofErr w:type="spellEnd"/>
-      <w:r>
-        <w:rPr>
-          <w:rFonts w:ascii="LMRoman10-Regular" w:hAnsi="LMRoman10-Regular" w:cs="LMRoman10-Regular"/>
-          <w:b/>
-          <w:lang w:val="en-AU"/>
-        </w:rPr>
-        <w:t xml:space="preserve"> (5 bits) </w:t>
-      </w:r>
-      <w:proofErr w:type="spellStart"/>
-      <w:r>
-        <w:rPr>
-          <w:rFonts w:ascii="LMRoman10-Regular" w:hAnsi="LMRoman10-Regular" w:cs="LMRoman10-Regular"/>
-          <w:b/>
-          <w:lang w:val="en-AU"/>
-        </w:rPr>
-        <w:t>Mantisa</w:t>
-      </w:r>
-      <w:proofErr w:type="spellEnd"/>
-      <w:r>
-        <w:rPr>
-          <w:rFonts w:ascii="LMRoman10-Regular" w:hAnsi="LMRoman10-Regular" w:cs="LMRoman10-Regular"/>
-          <w:b/>
-          <w:lang w:val="en-AU"/>
-        </w:rPr>
-        <w:t xml:space="preserve"> (10 bits)</w:t>
+        <w:t>Sig (1b) Exponente (5 bits) Mantisa (10 bits)</w:t>
       </w:r>
     </w:p>
     <w:p>
@@ -2201,21 +1621,12 @@
                 <w:lang w:val="en-AU"/>
               </w:rPr>
             </w:pPr>
-            <w:proofErr w:type="spellStart"/>
             <w:r>
               <w:rPr>
                 <w:rFonts w:ascii="LMRoman10-Regular" w:hAnsi="LMRoman10-Regular" w:cs="LMRoman10-Regular"/>
                 <w:lang w:val="en-AU"/>
               </w:rPr>
-              <w:t>Exponente</w:t>
-            </w:r>
-            <w:proofErr w:type="spellEnd"/>
-            <w:r>
-              <w:rPr>
-                <w:rFonts w:ascii="LMRoman10-Regular" w:hAnsi="LMRoman10-Regular" w:cs="LMRoman10-Regular"/>
-                <w:lang w:val="en-AU"/>
-              </w:rPr>
-              <w:t xml:space="preserve"> (8</w:t>
+              <w:t>Exponente (8</w:t>
             </w:r>
             <w:r>
               <w:rPr>
@@ -2240,21 +1651,12 @@
                 <w:lang w:val="en-AU"/>
               </w:rPr>
             </w:pPr>
-            <w:proofErr w:type="spellStart"/>
             <w:r>
               <w:rPr>
                 <w:rFonts w:ascii="LMRoman10-Regular" w:hAnsi="LMRoman10-Regular" w:cs="LMRoman10-Regular"/>
                 <w:lang w:val="en-AU"/>
               </w:rPr>
-              <w:t>Mantisa</w:t>
-            </w:r>
-            <w:proofErr w:type="spellEnd"/>
-            <w:r>
-              <w:rPr>
-                <w:rFonts w:ascii="LMRoman10-Regular" w:hAnsi="LMRoman10-Regular" w:cs="LMRoman10-Regular"/>
-                <w:lang w:val="en-AU"/>
-              </w:rPr>
-              <w:t xml:space="preserve"> (10 bits)</w:t>
+              <w:t>Mantisa (10 bits)</w:t>
             </w:r>
           </w:p>
         </w:tc>
@@ -2336,27 +1738,13 @@
         <w:rPr>
           <w:rFonts w:ascii="LMRoman10-Regular" w:hAnsi="LMRoman10-Regular" w:cs="LMRoman10-Regular"/>
         </w:rPr>
-        <w:t xml:space="preserve"> 0011111001</w:t>
-      </w:r>
-      <w:proofErr w:type="gramStart"/>
-      <w:r>
-        <w:rPr>
-          <w:rFonts w:ascii="LMRoman10-Regular" w:hAnsi="LMRoman10-Regular" w:cs="LMRoman10-Regular"/>
-        </w:rPr>
-        <w:t xml:space="preserve">) </w:t>
-      </w:r>
-      <w:r>
-        <w:rPr>
-          <w:rFonts w:ascii="LMRoman10-Regular" w:hAnsi="LMRoman10-Regular" w:cs="LMRoman10-Regular"/>
-        </w:rPr>
-        <w:t xml:space="preserve"> =</w:t>
-      </w:r>
-      <w:proofErr w:type="gramEnd"/>
-      <w:r>
-        <w:rPr>
-          <w:rFonts w:ascii="LMRoman10-Regular" w:hAnsi="LMRoman10-Regular" w:cs="LMRoman10-Regular"/>
-        </w:rPr>
-        <w:t xml:space="preserve"> </w:t>
+        <w:t xml:space="preserve"> 0011111001) </w:t>
+      </w:r>
+      <w:r>
+        <w:rPr>
+          <w:rFonts w:ascii="LMRoman10-Regular" w:hAnsi="LMRoman10-Regular" w:cs="LMRoman10-Regular"/>
+        </w:rPr>
+        <w:t xml:space="preserve"> = </w:t>
       </w:r>
       <w:r>
         <w:rPr>
@@ -2594,31 +1982,22 @@
           <w:rFonts w:ascii="Calibri" w:hAnsi="Calibri" w:cs="Calibri"/>
           <w:sz w:val="24"/>
         </w:rPr>
-        <w:t xml:space="preserve">y </w:t>
-      </w:r>
-      <w:proofErr w:type="gramStart"/>
+        <w:t>y proximidad</w:t>
+      </w:r>
       <w:r>
         <w:rPr>
           <w:rFonts w:ascii="Calibri" w:hAnsi="Calibri" w:cs="Calibri"/>
           <w:sz w:val="24"/>
         </w:rPr>
-        <w:t>proximidad</w:t>
+        <w:t xml:space="preserve"> </w:t>
       </w:r>
       <w:r>
         <w:rPr>
           <w:rFonts w:ascii="Calibri" w:hAnsi="Calibri" w:cs="Calibri"/>
           <w:sz w:val="24"/>
         </w:rPr>
-        <w:t xml:space="preserve"> </w:t>
-      </w:r>
-      <w:r>
-        <w:rPr>
-          <w:rFonts w:ascii="Calibri" w:hAnsi="Calibri" w:cs="Calibri"/>
-          <w:sz w:val="24"/>
-        </w:rPr>
         <w:t>pares</w:t>
       </w:r>
-      <w:proofErr w:type="gramEnd"/>
       <w:r>
         <w:rPr>
           <w:rFonts w:ascii="LMRoman10-Regular" w:hAnsi="LMRoman10-Regular" w:cs="LMRoman10-Regular"/>
@@ -6866,21 +6245,12 @@
                 <w:lang w:val="en-AU"/>
               </w:rPr>
             </w:pPr>
-            <w:proofErr w:type="spellStart"/>
             <w:r>
               <w:rPr>
                 <w:u w:val="single"/>
                 <w:lang w:val="en-AU"/>
               </w:rPr>
-              <w:t>Redondeo</w:t>
-            </w:r>
-            <w:proofErr w:type="spellEnd"/>
-            <w:r>
-              <w:rPr>
-                <w:u w:val="single"/>
-                <w:lang w:val="en-AU"/>
-              </w:rPr>
-              <w:t xml:space="preserve"> +</w:t>
+              <w:t>Redondeo +</w:t>
             </w:r>
             <w:r>
               <w:rPr>
@@ -7128,19 +6498,11 @@
                       <w:rFonts w:ascii="LMRoman10-Regular" w:hAnsi="LMRoman10-Regular" w:cs="LMRoman10-Regular"/>
                     </w:rPr>
                   </w:pPr>
-                  <w:proofErr w:type="spellStart"/>
                   <w:r>
                     <w:rPr>
                       <w:rFonts w:ascii="LMRoman10-Regular" w:hAnsi="LMRoman10-Regular" w:cs="LMRoman10-Regular"/>
                     </w:rPr>
-                    <w:t>Sig</w:t>
-                  </w:r>
-                  <w:proofErr w:type="spellEnd"/>
-                  <w:r>
-                    <w:rPr>
-                      <w:rFonts w:ascii="LMRoman10-Regular" w:hAnsi="LMRoman10-Regular" w:cs="LMRoman10-Regular"/>
-                    </w:rPr>
-                    <w:t xml:space="preserve"> (1b)</w:t>
+                    <w:t>Sig (1b)</w:t>
                   </w:r>
                 </w:p>
               </w:tc>
@@ -7465,19 +6827,11 @@
                 <w:lang w:val="en-AU"/>
               </w:rPr>
             </w:pPr>
-            <w:proofErr w:type="spellStart"/>
             <w:r>
               <w:rPr>
                 <w:lang w:val="en-AU"/>
               </w:rPr>
-              <w:t>Resultado</w:t>
-            </w:r>
-            <w:proofErr w:type="spellEnd"/>
-            <w:r>
-              <w:rPr>
-                <w:lang w:val="en-AU"/>
-              </w:rPr>
-              <w:t>:</w:t>
+              <w:t>Resultado:</w:t>
             </w:r>
           </w:p>
           <w:tbl>
@@ -7506,19 +6860,11 @@
                       <w:rFonts w:ascii="LMRoman10-Regular" w:hAnsi="LMRoman10-Regular" w:cs="LMRoman10-Regular"/>
                     </w:rPr>
                   </w:pPr>
-                  <w:proofErr w:type="spellStart"/>
                   <w:r>
                     <w:rPr>
                       <w:rFonts w:ascii="LMRoman10-Regular" w:hAnsi="LMRoman10-Regular" w:cs="LMRoman10-Regular"/>
                     </w:rPr>
-                    <w:t>Sig</w:t>
-                  </w:r>
-                  <w:proofErr w:type="spellEnd"/>
-                  <w:r>
-                    <w:rPr>
-                      <w:rFonts w:ascii="LMRoman10-Regular" w:hAnsi="LMRoman10-Regular" w:cs="LMRoman10-Regular"/>
-                    </w:rPr>
-                    <w:t xml:space="preserve"> (1b)</w:t>
+                    <w:t>Sig (1b)</w:t>
                   </w:r>
                 </w:p>
               </w:tc>
@@ -7677,22 +7023,14 @@
               <w:rPr>
                 <w:rFonts w:ascii="LMRoman10-Regular" w:hAnsi="LMRoman10-Regular" w:cs="LMRoman10-Regular"/>
               </w:rPr>
-              <w:t>-</w:t>
+              <w:t>-0.060549616</w:t>
             </w:r>
             <w:r>
               <w:rPr>
                 <w:rFonts w:ascii="LMRoman10-Regular" w:hAnsi="LMRoman10-Regular" w:cs="LMRoman10-Regular"/>
               </w:rPr>
-              <w:t>0.060549616</w:t>
-            </w:r>
-            <w:r>
-              <w:rPr>
-                <w:rFonts w:ascii="LMRoman10-Regular" w:hAnsi="LMRoman10-Regular" w:cs="LMRoman10-Regular"/>
-              </w:rPr>
               <w:t>4</w:t>
             </w:r>
-            <w:bookmarkStart w:id="2" w:name="_GoBack"/>
-            <w:bookmarkEnd w:id="2"/>
           </w:p>
           <w:p>
             <w:pPr>
@@ -7748,13 +7086,7 @@
               <w:rPr>
                 <w:rFonts w:ascii="LMRoman10-Regular" w:hAnsi="LMRoman10-Regular" w:cs="LMRoman10-Regular"/>
               </w:rPr>
-              <w:t>0.060549616</w:t>
-            </w:r>
-            <w:r>
-              <w:rPr>
-                <w:rFonts w:ascii="LMRoman10-Regular" w:hAnsi="LMRoman10-Regular" w:cs="LMRoman10-Regular"/>
-              </w:rPr>
-              <w:t>4</w:t>
+              <w:t>0.0605496164</w:t>
             </w:r>
             <w:r>
               <w:rPr>
@@ -7900,21 +7232,7 @@
         <w:rPr>
           <w:rFonts w:ascii="LMRoman10-Regular" w:hAnsi="LMRoman10-Regular" w:cs="LMRoman10-Regular"/>
         </w:rPr>
-        <w:t xml:space="preserve">media precisión: mantisa fraccionaria en signo magnitud con </w:t>
-      </w:r>
-      <w:proofErr w:type="spellStart"/>
-      <w:r>
-        <w:rPr>
-          <w:rFonts w:ascii="LMRoman10-Regular" w:hAnsi="LMRoman10-Regular" w:cs="LMRoman10-Regular"/>
-        </w:rPr>
-        <w:t>hidden</w:t>
-      </w:r>
-      <w:proofErr w:type="spellEnd"/>
-      <w:r>
-        <w:rPr>
-          <w:rFonts w:ascii="LMRoman10-Regular" w:hAnsi="LMRoman10-Regular" w:cs="LMRoman10-Regular"/>
-        </w:rPr>
-        <w:t xml:space="preserve"> bit, exponente en exceso y base 2</w:t>
+        <w:t>media precisión: mantisa fraccionaria en signo magnitud con hidden bit, exponente en exceso y base 2</w:t>
       </w:r>
       <w:r>
         <w:rPr>
@@ -7993,21 +7311,12 @@
                 <w:lang w:val="en-AU"/>
               </w:rPr>
             </w:pPr>
-            <w:proofErr w:type="spellStart"/>
             <w:r>
               <w:rPr>
                 <w:rFonts w:ascii="LMRoman10-Regular" w:hAnsi="LMRoman10-Regular" w:cs="LMRoman10-Regular"/>
                 <w:lang w:val="en-AU"/>
               </w:rPr>
-              <w:t>Exponente</w:t>
-            </w:r>
-            <w:proofErr w:type="spellEnd"/>
-            <w:r>
-              <w:rPr>
-                <w:rFonts w:ascii="LMRoman10-Regular" w:hAnsi="LMRoman10-Regular" w:cs="LMRoman10-Regular"/>
-                <w:lang w:val="en-AU"/>
-              </w:rPr>
-              <w:t xml:space="preserve"> (</w:t>
+              <w:t>Exponente (</w:t>
             </w:r>
             <w:r>
               <w:rPr>
@@ -8039,21 +7348,12 @@
                 <w:lang w:val="en-AU"/>
               </w:rPr>
             </w:pPr>
-            <w:proofErr w:type="spellStart"/>
             <w:r>
               <w:rPr>
                 <w:rFonts w:ascii="LMRoman10-Regular" w:hAnsi="LMRoman10-Regular" w:cs="LMRoman10-Regular"/>
                 <w:lang w:val="en-AU"/>
               </w:rPr>
-              <w:t>Mantisa</w:t>
-            </w:r>
-            <w:proofErr w:type="spellEnd"/>
-            <w:r>
-              <w:rPr>
-                <w:rFonts w:ascii="LMRoman10-Regular" w:hAnsi="LMRoman10-Regular" w:cs="LMRoman10-Regular"/>
-                <w:lang w:val="en-AU"/>
-              </w:rPr>
-              <w:t xml:space="preserve"> (10 bits)</w:t>
+              <w:t>Mantisa (10 bits)</w:t>
             </w:r>
           </w:p>
         </w:tc>
@@ -8195,25 +7495,17 @@
         <w:rPr>
           <w:rFonts w:ascii="LMRoman10-Regular" w:hAnsi="LMRoman10-Regular" w:cs="LMRoman10-Regular"/>
         </w:rPr>
+        <w:t xml:space="preserve"> x </w:t>
+      </w:r>
+      <w:r>
         <w:t xml:space="preserve"> </w:t>
       </w:r>
-      <w:proofErr w:type="gramStart"/>
-      <w:r>
-        <w:rPr>
-          <w:rFonts w:ascii="LMRoman10-Regular" w:hAnsi="LMRoman10-Regular" w:cs="LMRoman10-Regular"/>
-        </w:rPr>
-        <w:t xml:space="preserve">x </w:t>
-      </w:r>
-      <w:r>
-        <w:t xml:space="preserve"> </w:t>
-      </w:r>
       <w:r>
         <w:t>1</w:t>
       </w:r>
       <w:r>
         <w:t>.1767578125</w:t>
       </w:r>
-      <w:proofErr w:type="gramEnd"/>
       <w:r>
         <w:t xml:space="preserve"> </w:t>
       </w:r>
@@ -8644,16 +7936,8 @@
               <w:rPr>
                 <w:u w:val="single"/>
               </w:rPr>
-              <w:t xml:space="preserve">        1  </w:t>
-            </w:r>
-            <w:proofErr w:type="gramStart"/>
-            <w:r>
-              <w:rPr>
-                <w:u w:val="single"/>
-              </w:rPr>
-              <w:t xml:space="preserve">  .</w:t>
-            </w:r>
-            <w:proofErr w:type="gramEnd"/>
+              <w:t xml:space="preserve">        1    .</w:t>
+            </w:r>
           </w:p>
           <w:p>
             <w:r>
@@ -8787,88 +8071,67 @@
               <w:rPr>
                 <w:u w:val="single"/>
               </w:rPr>
+              <w:t xml:space="preserve">   .</w:t>
+            </w:r>
+          </w:p>
+          <w:p>
+            <w:r>
+              <w:t xml:space="preserve">       10.1</w:t>
+            </w:r>
+            <w:r>
+              <w:t>10001</w:t>
+            </w:r>
+            <w:r>
+              <w:t>0</w:t>
+            </w:r>
+            <w:r>
+              <w:t>10</w:t>
+            </w:r>
+            <w:r>
+              <w:t>0</w:t>
+            </w:r>
+            <w:r>
               <w:t xml:space="preserve"> </w:t>
             </w:r>
-            <w:proofErr w:type="gramStart"/>
-            <w:r>
-              <w:rPr>
-                <w:u w:val="single"/>
-              </w:rPr>
-              <w:t xml:space="preserve">  .</w:t>
-            </w:r>
-            <w:proofErr w:type="gramEnd"/>
-          </w:p>
-          <w:p>
-            <w:r>
-              <w:t xml:space="preserve">       10.1</w:t>
-            </w:r>
-            <w:r>
-              <w:t>10001</w:t>
+            <w:r>
+              <w:t>1</w:t>
+            </w:r>
+            <w:r>
+              <w:t xml:space="preserve"> 0  0</w:t>
+            </w:r>
+          </w:p>
+          <w:p>
+            <w:r>
+              <w:t xml:space="preserve">                                    G R S</w:t>
+            </w:r>
+          </w:p>
+          <w:p/>
+          <w:p>
+            <w:r>
+              <w:t xml:space="preserve">Complemento: </w:t>
+            </w:r>
+          </w:p>
+          <w:p>
+            <w:r>
+              <w:t>01.0011101</w:t>
+            </w:r>
+            <w:r>
+              <w:t>01</w:t>
+            </w:r>
+            <w:r>
+              <w:t xml:space="preserve">1 + 1 </w:t>
+            </w:r>
+          </w:p>
+          <w:p/>
+          <w:p>
+            <w:r>
+              <w:t>Resultado = 01.00111011</w:t>
             </w:r>
             <w:r>
               <w:t>0</w:t>
             </w:r>
             <w:r>
-              <w:t>10</w:t>
-            </w:r>
-            <w:r>
-              <w:t>0</w:t>
-            </w:r>
-            <w:r>
-              <w:t xml:space="preserve"> </w:t>
-            </w:r>
-            <w:r>
-              <w:t>1</w:t>
-            </w:r>
-            <w:r>
-              <w:t xml:space="preserve"> </w:t>
-            </w:r>
-            <w:proofErr w:type="gramStart"/>
-            <w:r>
-              <w:t>0  0</w:t>
-            </w:r>
-            <w:proofErr w:type="gramEnd"/>
-          </w:p>
-          <w:p>
-            <w:r>
-              <w:t xml:space="preserve">                                    G R S</w:t>
-            </w:r>
-          </w:p>
-          <w:p/>
-          <w:p>
-            <w:r>
-              <w:t xml:space="preserve">Complemento: </w:t>
-            </w:r>
-          </w:p>
-          <w:p>
-            <w:r>
-              <w:t>01.0011101</w:t>
-            </w:r>
-            <w:r>
-              <w:t>01</w:t>
-            </w:r>
-            <w:r>
-              <w:t xml:space="preserve">1 + 1 </w:t>
-            </w:r>
-          </w:p>
-          <w:p/>
-          <w:p>
-            <w:r>
-              <w:t xml:space="preserve">Resultado = </w:t>
-            </w:r>
-            <w:proofErr w:type="gramStart"/>
-            <w:r>
-              <w:t>01.00111011</w:t>
-            </w:r>
-            <w:r>
-              <w:t>0</w:t>
-            </w:r>
-            <w:r>
-              <w:t>0  Esta</w:t>
-            </w:r>
-            <w:proofErr w:type="gramEnd"/>
-            <w:r>
-              <w:t xml:space="preserve"> normalizado</w:t>
+              <w:t>0  Esta normalizado</w:t>
             </w:r>
           </w:p>
           <w:p>
@@ -8950,16 +8213,11 @@
           </w:p>
           <w:p>
             <w:r>
-              <w:t xml:space="preserve">  </w:t>
-            </w:r>
-            <w:proofErr w:type="gramStart"/>
-            <w:r>
-              <w:t>1.0011101110</w:t>
+              <w:t xml:space="preserve">  1.0011101110</w:t>
             </w:r>
             <w:r>
               <w:t xml:space="preserve">  1</w:t>
             </w:r>
-            <w:proofErr w:type="gramEnd"/>
             <w:r>
               <w:t xml:space="preserve"> 0 0</w:t>
             </w:r>
@@ -8982,15 +8240,7 @@
               <w:t>Redondeo proximidad</w:t>
             </w:r>
             <w:r>
-              <w:t xml:space="preserve"> </w:t>
-            </w:r>
-            <w:proofErr w:type="spellStart"/>
-            <w:r>
-              <w:t>unbiased</w:t>
-            </w:r>
-            <w:proofErr w:type="spellEnd"/>
-            <w:r>
-              <w:t xml:space="preserve"> (pares)</w:t>
+              <w:t xml:space="preserve"> unbiased (pares)</w:t>
             </w:r>
             <w:r>
               <w:t>: p</w:t>
@@ -9158,18 +8408,10 @@
           <w:p/>
           <w:p>
             <w:r>
-              <w:t>Suma IEEE (decimal</w:t>
-            </w:r>
-            <w:proofErr w:type="gramStart"/>
-            <w:r>
-              <w:t xml:space="preserve">) </w:t>
-            </w:r>
-            <w:r>
-              <w:t>:</w:t>
-            </w:r>
-            <w:proofErr w:type="gramEnd"/>
-            <w:r>
-              <w:t xml:space="preserve"> 2</w:t>
+              <w:t xml:space="preserve">Suma IEEE (decimal) </w:t>
+            </w:r>
+            <w:r>
+              <w:t>: 2</w:t>
             </w:r>
             <w:r>
               <w:rPr>
@@ -9273,16 +8515,17 @@
     <w:tbl>
       <w:tblPr>
         <w:tblStyle w:val="TableGrid"/>
-        <w:tblW w:w="0" w:type="auto"/>
+        <w:tblW w:w="10768" w:type="dxa"/>
         <w:tblLook w:val="04A0" w:firstRow="1" w:lastRow="0" w:firstColumn="1" w:lastColumn="0" w:noHBand="0" w:noVBand="1"/>
       </w:tblPr>
       <w:tblGrid>
-        <w:gridCol w:w="2745"/>
-        <w:gridCol w:w="3145"/>
-        <w:gridCol w:w="420"/>
-        <w:gridCol w:w="566"/>
-        <w:gridCol w:w="566"/>
-        <w:gridCol w:w="566"/>
+        <w:gridCol w:w="2689"/>
+        <w:gridCol w:w="2370"/>
+        <w:gridCol w:w="328"/>
+        <w:gridCol w:w="846"/>
+        <w:gridCol w:w="623"/>
+        <w:gridCol w:w="1221"/>
+        <w:gridCol w:w="919"/>
         <w:gridCol w:w="886"/>
         <w:gridCol w:w="886"/>
       </w:tblGrid>
@@ -9292,7 +8535,7 @@
         </w:trPr>
         <w:tc>
           <w:tcPr>
-            <w:tcW w:w="2745" w:type="dxa"/>
+            <w:tcW w:w="2689" w:type="dxa"/>
             <w:vMerge w:val="restart"/>
           </w:tcPr>
           <w:p>
@@ -9305,35 +8548,33 @@
               <w:rPr>
                 <w:lang w:val="en-US"/>
               </w:rPr>
-              <w:t xml:space="preserve">(1) </w:t>
-            </w:r>
-            <w:proofErr w:type="spellStart"/>
-            <w:r>
+              <w:t>(1) mov R1,#0200</w:t>
+            </w:r>
+          </w:p>
+          <w:p>
+            <w:pPr>
               <w:rPr>
                 <w:lang w:val="en-US"/>
               </w:rPr>
-              <w:t>mov</w:t>
-            </w:r>
-            <w:proofErr w:type="spellEnd"/>
+            </w:pPr>
             <w:r>
               <w:rPr>
                 <w:lang w:val="en-US"/>
               </w:rPr>
-              <w:t xml:space="preserve"> R</w:t>
-            </w:r>
-            <w:proofErr w:type="gramStart"/>
-            <w:r>
+              <w:t>(2) mov (R1), #0100</w:t>
+            </w:r>
+          </w:p>
+          <w:p>
+            <w:pPr>
               <w:rPr>
                 <w:lang w:val="en-US"/>
               </w:rPr>
-              <w:t>1,#</w:t>
-            </w:r>
-            <w:proofErr w:type="gramEnd"/>
+            </w:pPr>
             <w:r>
               <w:rPr>
                 <w:lang w:val="en-US"/>
               </w:rPr>
-              <w:t>0200</w:t>
+              <w:t>(3) mov 0100(R1), R1</w:t>
             </w:r>
           </w:p>
           <w:p>
@@ -9346,21 +8587,20 @@
               <w:rPr>
                 <w:lang w:val="en-US"/>
               </w:rPr>
-              <w:t xml:space="preserve">(2) </w:t>
-            </w:r>
-            <w:proofErr w:type="spellStart"/>
-            <w:r>
+              <w:t>(4) mov R2, #0500</w:t>
+            </w:r>
+          </w:p>
+          <w:p>
+            <w:pPr>
               <w:rPr>
                 <w:lang w:val="en-US"/>
               </w:rPr>
-              <w:t>mov</w:t>
-            </w:r>
-            <w:proofErr w:type="spellEnd"/>
+            </w:pPr>
             <w:r>
               <w:rPr>
                 <w:lang w:val="en-US"/>
               </w:rPr>
-              <w:t xml:space="preserve"> (R1), #0100</w:t>
+              <w:t>(5) mov @0100(R1), #0500</w:t>
             </w:r>
           </w:p>
           <w:p>
@@ -9373,21 +8613,20 @@
               <w:rPr>
                 <w:lang w:val="en-US"/>
               </w:rPr>
-              <w:t xml:space="preserve">(3) </w:t>
-            </w:r>
-            <w:proofErr w:type="spellStart"/>
-            <w:r>
+              <w:t>(6) mov (0200), 0300</w:t>
+            </w:r>
+          </w:p>
+          <w:p>
+            <w:pPr>
               <w:rPr>
                 <w:lang w:val="en-US"/>
               </w:rPr>
-              <w:t>mov</w:t>
-            </w:r>
-            <w:proofErr w:type="spellEnd"/>
+            </w:pPr>
             <w:r>
               <w:rPr>
                 <w:lang w:val="en-US"/>
               </w:rPr>
-              <w:t xml:space="preserve"> 0100(R1), R1</w:t>
+              <w:t>(7) mov R3, 0200</w:t>
             </w:r>
           </w:p>
           <w:p>
@@ -9400,149 +8639,19 @@
               <w:rPr>
                 <w:lang w:val="en-US"/>
               </w:rPr>
-              <w:t xml:space="preserve">(4) </w:t>
-            </w:r>
-            <w:proofErr w:type="spellStart"/>
-            <w:r>
-              <w:rPr>
-                <w:lang w:val="en-US"/>
-              </w:rPr>
-              <w:t>mov</w:t>
-            </w:r>
-            <w:proofErr w:type="spellEnd"/>
-            <w:r>
-              <w:rPr>
-                <w:lang w:val="en-US"/>
-              </w:rPr>
-              <w:t xml:space="preserve"> R2, #0500</w:t>
-            </w:r>
-          </w:p>
-          <w:p>
-            <w:pPr>
-              <w:rPr>
-                <w:lang w:val="en-US"/>
-              </w:rPr>
-            </w:pPr>
-            <w:r>
-              <w:rPr>
-                <w:lang w:val="en-US"/>
-              </w:rPr>
-              <w:t xml:space="preserve">(5) </w:t>
-            </w:r>
-            <w:proofErr w:type="spellStart"/>
-            <w:r>
-              <w:rPr>
-                <w:lang w:val="en-US"/>
-              </w:rPr>
-              <w:t>mov</w:t>
-            </w:r>
-            <w:proofErr w:type="spellEnd"/>
-            <w:r>
-              <w:rPr>
-                <w:lang w:val="en-US"/>
-              </w:rPr>
-              <w:t xml:space="preserve"> @0100(R1), #0500</w:t>
-            </w:r>
-          </w:p>
-          <w:p>
-            <w:pPr>
-              <w:rPr>
-                <w:lang w:val="en-US"/>
-              </w:rPr>
-            </w:pPr>
-            <w:r>
-              <w:rPr>
-                <w:lang w:val="en-US"/>
-              </w:rPr>
-              <w:t xml:space="preserve">(6) </w:t>
-            </w:r>
-            <w:proofErr w:type="spellStart"/>
-            <w:r>
-              <w:rPr>
-                <w:lang w:val="en-US"/>
-              </w:rPr>
-              <w:t>mov</w:t>
-            </w:r>
-            <w:proofErr w:type="spellEnd"/>
-            <w:r>
-              <w:rPr>
-                <w:lang w:val="en-US"/>
-              </w:rPr>
-              <w:t xml:space="preserve"> (0200), 0300</w:t>
-            </w:r>
-          </w:p>
-          <w:p>
-            <w:pPr>
-              <w:rPr>
-                <w:lang w:val="en-US"/>
-              </w:rPr>
-            </w:pPr>
-            <w:r>
-              <w:rPr>
-                <w:lang w:val="en-US"/>
-              </w:rPr>
-              <w:t xml:space="preserve">(7) </w:t>
-            </w:r>
-            <w:proofErr w:type="spellStart"/>
-            <w:r>
-              <w:rPr>
-                <w:lang w:val="en-US"/>
-              </w:rPr>
-              <w:t>mov</w:t>
-            </w:r>
-            <w:proofErr w:type="spellEnd"/>
-            <w:r>
-              <w:rPr>
-                <w:lang w:val="en-US"/>
-              </w:rPr>
-              <w:t xml:space="preserve"> R3, 0200</w:t>
-            </w:r>
-          </w:p>
-          <w:p>
-            <w:pPr>
-              <w:rPr>
-                <w:lang w:val="en-US"/>
-              </w:rPr>
-            </w:pPr>
-            <w:r>
-              <w:rPr>
-                <w:lang w:val="en-US"/>
-              </w:rPr>
-              <w:t xml:space="preserve">(8) </w:t>
-            </w:r>
-            <w:proofErr w:type="spellStart"/>
-            <w:r>
-              <w:rPr>
-                <w:lang w:val="en-US"/>
-              </w:rPr>
-              <w:t>mov</w:t>
-            </w:r>
-            <w:proofErr w:type="spellEnd"/>
-            <w:r>
-              <w:rPr>
-                <w:lang w:val="en-US"/>
-              </w:rPr>
-              <w:t xml:space="preserve"> R3, @0100(R3)</w:t>
-            </w:r>
-          </w:p>
-          <w:p/>
-        </w:tc>
-        <w:tc>
-          <w:tcPr>
-            <w:tcW w:w="3145" w:type="dxa"/>
+              <w:t>(8) mov R3, @0100(R3)</w:t>
+            </w:r>
+          </w:p>
+          <w:p/>
+        </w:tc>
+        <w:tc>
+          <w:tcPr>
+            <w:tcW w:w="2370" w:type="dxa"/>
             <w:vMerge w:val="restart"/>
           </w:tcPr>
           <w:p>
             <w:r>
-              <w:t>#</w:t>
-            </w:r>
-            <w:proofErr w:type="spellStart"/>
-            <w:r>
-              <w:t>xxxx</w:t>
-            </w:r>
-            <w:proofErr w:type="spellEnd"/>
-            <w:r>
-              <w:t xml:space="preserve"> Inmediato</w:t>
+              <w:t>#xxxx Inmediato</w:t>
             </w:r>
           </w:p>
           <w:p>
@@ -9556,61 +8665,35 @@
             </w:r>
           </w:p>
           <w:p>
-            <w:proofErr w:type="spellStart"/>
-            <w:r>
-              <w:t>xxxx</w:t>
-            </w:r>
-            <w:proofErr w:type="spellEnd"/>
-            <w:r>
-              <w:t xml:space="preserve"> Absoluto</w:t>
-            </w:r>
-          </w:p>
-          <w:p>
-            <w:proofErr w:type="spellStart"/>
-            <w:r>
-              <w:t>xxxx</w:t>
-            </w:r>
-            <w:proofErr w:type="spellEnd"/>
-            <w:r>
-              <w:t>(R) Indexado</w:t>
-            </w:r>
-          </w:p>
-          <w:p>
-            <w:r>
-              <w:t>(</w:t>
-            </w:r>
-            <w:proofErr w:type="spellStart"/>
-            <w:r>
-              <w:t>xxxx</w:t>
-            </w:r>
-            <w:proofErr w:type="spellEnd"/>
-            <w:r>
-              <w:t>) Memoria indirecto</w:t>
-            </w:r>
-          </w:p>
-          <w:p>
-            <w:r>
-              <w:t>@</w:t>
-            </w:r>
-            <w:proofErr w:type="spellStart"/>
-            <w:r>
-              <w:t>xxxx</w:t>
-            </w:r>
-            <w:proofErr w:type="spellEnd"/>
-            <w:r>
-              <w:t>(R) Pre-indexado indirecto</w:t>
-            </w:r>
-          </w:p>
-        </w:tc>
-        <w:tc>
-          <w:tcPr>
-            <w:tcW w:w="420" w:type="dxa"/>
-          </w:tcPr>
-          <w:p/>
-        </w:tc>
-        <w:tc>
-          <w:tcPr>
-            <w:tcW w:w="566" w:type="dxa"/>
+            <w:r>
+              <w:t>xxxx Absoluto</w:t>
+            </w:r>
+          </w:p>
+          <w:p>
+            <w:r>
+              <w:t>xxxx(R) Indexado</w:t>
+            </w:r>
+          </w:p>
+          <w:p>
+            <w:r>
+              <w:t>(xxxx) Memoria indirecto</w:t>
+            </w:r>
+          </w:p>
+          <w:p>
+            <w:r>
+              <w:t>@xxxx(R) Pre-indexado indirecto</w:t>
+            </w:r>
+          </w:p>
+        </w:tc>
+        <w:tc>
+          <w:tcPr>
+            <w:tcW w:w="328" w:type="dxa"/>
+          </w:tcPr>
+          <w:p/>
+        </w:tc>
+        <w:tc>
+          <w:tcPr>
+            <w:tcW w:w="846" w:type="dxa"/>
             <w:shd w:val="clear" w:color="auto" w:fill="BFBFBF" w:themeFill="background1" w:themeFillShade="BF"/>
           </w:tcPr>
           <w:p>
@@ -9632,7 +8715,7 @@
         </w:tc>
         <w:tc>
           <w:tcPr>
-            <w:tcW w:w="566" w:type="dxa"/>
+            <w:tcW w:w="623" w:type="dxa"/>
             <w:shd w:val="clear" w:color="auto" w:fill="BFBFBF" w:themeFill="background1" w:themeFillShade="BF"/>
           </w:tcPr>
           <w:p>
@@ -9654,7 +8737,7 @@
         </w:tc>
         <w:tc>
           <w:tcPr>
-            <w:tcW w:w="566" w:type="dxa"/>
+            <w:tcW w:w="1221" w:type="dxa"/>
             <w:shd w:val="clear" w:color="auto" w:fill="BFBFBF" w:themeFill="background1" w:themeFillShade="BF"/>
           </w:tcPr>
           <w:p>
@@ -9676,6 +8759,28 @@
         </w:tc>
         <w:tc>
           <w:tcPr>
+            <w:tcW w:w="919" w:type="dxa"/>
+            <w:shd w:val="clear" w:color="auto" w:fill="BFBFBF" w:themeFill="background1" w:themeFillShade="BF"/>
+          </w:tcPr>
+          <w:p>
+            <w:pPr>
+              <w:jc w:val="center"/>
+              <w:rPr>
+                <w:b/>
+                <w:i/>
+              </w:rPr>
+            </w:pPr>
+            <w:r>
+              <w:rPr>
+                <w:b/>
+                <w:i/>
+              </w:rPr>
+              <w:t>M[200]</w:t>
+            </w:r>
+          </w:p>
+        </w:tc>
+        <w:tc>
+          <w:tcPr>
             <w:tcW w:w="886" w:type="dxa"/>
             <w:shd w:val="clear" w:color="auto" w:fill="BFBFBF" w:themeFill="background1" w:themeFillShade="BF"/>
           </w:tcPr>
@@ -9692,7 +8797,7 @@
                 <w:b/>
                 <w:i/>
               </w:rPr>
-              <w:t>M[200]</w:t>
+              <w:t>M[300]</w:t>
             </w:r>
           </w:p>
         </w:tc>
@@ -9714,7 +8819,7 @@
                 <w:b/>
                 <w:i/>
               </w:rPr>
-              <w:t>M[300]</w:t>
+              <w:t>M[500]</w:t>
             </w:r>
           </w:p>
         </w:tc>
@@ -9725,7 +8830,7 @@
         </w:trPr>
         <w:tc>
           <w:tcPr>
-            <w:tcW w:w="2745" w:type="dxa"/>
+            <w:tcW w:w="2689" w:type="dxa"/>
             <w:vMerge/>
           </w:tcPr>
           <w:p>
@@ -9738,14 +8843,14 @@
         </w:tc>
         <w:tc>
           <w:tcPr>
-            <w:tcW w:w="3145" w:type="dxa"/>
+            <w:tcW w:w="2370" w:type="dxa"/>
             <w:vMerge/>
           </w:tcPr>
           <w:p/>
         </w:tc>
         <w:tc>
           <w:tcPr>
-            <w:tcW w:w="420" w:type="dxa"/>
+            <w:tcW w:w="328" w:type="dxa"/>
             <w:shd w:val="clear" w:color="auto" w:fill="BFBFBF" w:themeFill="background1" w:themeFillShade="BF"/>
           </w:tcPr>
           <w:p>
@@ -9766,7 +8871,7 @@
         </w:tc>
         <w:tc>
           <w:tcPr>
-            <w:tcW w:w="566" w:type="dxa"/>
+            <w:tcW w:w="846" w:type="dxa"/>
             <w:shd w:val="clear" w:color="auto" w:fill="D9D9D9" w:themeFill="background1" w:themeFillShade="D9"/>
           </w:tcPr>
           <w:p>
@@ -9786,7 +8891,7 @@
         </w:tc>
         <w:tc>
           <w:tcPr>
-            <w:tcW w:w="566" w:type="dxa"/>
+            <w:tcW w:w="623" w:type="dxa"/>
             <w:shd w:val="clear" w:color="auto" w:fill="D9D9D9" w:themeFill="background1" w:themeFillShade="D9"/>
           </w:tcPr>
           <w:p>
@@ -9800,7 +8905,21 @@
         </w:tc>
         <w:tc>
           <w:tcPr>
-            <w:tcW w:w="566" w:type="dxa"/>
+            <w:tcW w:w="1221" w:type="dxa"/>
+            <w:shd w:val="clear" w:color="auto" w:fill="D9D9D9" w:themeFill="background1" w:themeFillShade="D9"/>
+          </w:tcPr>
+          <w:p>
+            <w:pPr>
+              <w:jc w:val="center"/>
+            </w:pPr>
+            <w:r>
+              <w:t>-</w:t>
+            </w:r>
+          </w:p>
+        </w:tc>
+        <w:tc>
+          <w:tcPr>
+            <w:tcW w:w="919" w:type="dxa"/>
             <w:shd w:val="clear" w:color="auto" w:fill="D9D9D9" w:themeFill="background1" w:themeFillShade="D9"/>
           </w:tcPr>
           <w:p>
@@ -9847,7 +8966,7 @@
         </w:trPr>
         <w:tc>
           <w:tcPr>
-            <w:tcW w:w="2745" w:type="dxa"/>
+            <w:tcW w:w="2689" w:type="dxa"/>
             <w:vMerge/>
           </w:tcPr>
           <w:p>
@@ -9860,14 +8979,14 @@
         </w:tc>
         <w:tc>
           <w:tcPr>
-            <w:tcW w:w="3145" w:type="dxa"/>
+            <w:tcW w:w="2370" w:type="dxa"/>
             <w:vMerge/>
           </w:tcPr>
           <w:p/>
         </w:tc>
         <w:tc>
           <w:tcPr>
-            <w:tcW w:w="420" w:type="dxa"/>
+            <w:tcW w:w="328" w:type="dxa"/>
             <w:shd w:val="clear" w:color="auto" w:fill="BFBFBF" w:themeFill="background1" w:themeFillShade="BF"/>
           </w:tcPr>
           <w:p>
@@ -9888,7 +9007,7 @@
         </w:tc>
         <w:tc>
           <w:tcPr>
-            <w:tcW w:w="566" w:type="dxa"/>
+            <w:tcW w:w="846" w:type="dxa"/>
             <w:shd w:val="clear" w:color="auto" w:fill="D9D9D9" w:themeFill="background1" w:themeFillShade="D9"/>
           </w:tcPr>
           <w:p>
@@ -9902,7 +9021,7 @@
         </w:tc>
         <w:tc>
           <w:tcPr>
-            <w:tcW w:w="566" w:type="dxa"/>
+            <w:tcW w:w="623" w:type="dxa"/>
             <w:shd w:val="clear" w:color="auto" w:fill="D9D9D9" w:themeFill="background1" w:themeFillShade="D9"/>
           </w:tcPr>
           <w:p>
@@ -9916,7 +9035,7 @@
         </w:tc>
         <w:tc>
           <w:tcPr>
-            <w:tcW w:w="566" w:type="dxa"/>
+            <w:tcW w:w="1221" w:type="dxa"/>
             <w:shd w:val="clear" w:color="auto" w:fill="D9D9D9" w:themeFill="background1" w:themeFillShade="D9"/>
           </w:tcPr>
           <w:p>
@@ -9925,6 +9044,26 @@
             </w:pPr>
             <w:r>
               <w:t>-</w:t>
+            </w:r>
+          </w:p>
+        </w:tc>
+        <w:tc>
+          <w:tcPr>
+            <w:tcW w:w="919" w:type="dxa"/>
+            <w:shd w:val="clear" w:color="auto" w:fill="D9D9D9" w:themeFill="background1" w:themeFillShade="D9"/>
+          </w:tcPr>
+          <w:p>
+            <w:pPr>
+              <w:jc w:val="center"/>
+              <w:rPr>
+                <w:b/>
+              </w:rPr>
+            </w:pPr>
+            <w:r>
+              <w:rPr>
+                <w:b/>
+              </w:rPr>
+              <w:t>100</w:t>
             </w:r>
           </w:p>
         </w:tc>
@@ -9936,15 +9075,9 @@
           <w:p>
             <w:pPr>
               <w:jc w:val="center"/>
-              <w:rPr>
-                <w:b/>
-              </w:rPr>
-            </w:pPr>
-            <w:r>
-              <w:rPr>
-                <w:b/>
-              </w:rPr>
-              <w:t>100</w:t>
+            </w:pPr>
+            <w:r>
+              <w:t>-</w:t>
             </w:r>
           </w:p>
         </w:tc>
@@ -9969,7 +9102,7 @@
         </w:trPr>
         <w:tc>
           <w:tcPr>
-            <w:tcW w:w="2745" w:type="dxa"/>
+            <w:tcW w:w="2689" w:type="dxa"/>
             <w:vMerge/>
           </w:tcPr>
           <w:p>
@@ -9982,14 +9115,14 @@
         </w:tc>
         <w:tc>
           <w:tcPr>
-            <w:tcW w:w="3145" w:type="dxa"/>
+            <w:tcW w:w="2370" w:type="dxa"/>
             <w:vMerge/>
           </w:tcPr>
           <w:p/>
         </w:tc>
         <w:tc>
           <w:tcPr>
-            <w:tcW w:w="420" w:type="dxa"/>
+            <w:tcW w:w="328" w:type="dxa"/>
             <w:shd w:val="clear" w:color="auto" w:fill="BFBFBF" w:themeFill="background1" w:themeFillShade="BF"/>
           </w:tcPr>
           <w:p>
@@ -10010,7 +9143,7 @@
         </w:tc>
         <w:tc>
           <w:tcPr>
-            <w:tcW w:w="566" w:type="dxa"/>
+            <w:tcW w:w="846" w:type="dxa"/>
             <w:shd w:val="clear" w:color="auto" w:fill="D9D9D9" w:themeFill="background1" w:themeFillShade="D9"/>
           </w:tcPr>
           <w:p>
@@ -10024,7 +9157,7 @@
         </w:tc>
         <w:tc>
           <w:tcPr>
-            <w:tcW w:w="566" w:type="dxa"/>
+            <w:tcW w:w="623" w:type="dxa"/>
             <w:shd w:val="clear" w:color="auto" w:fill="D9D9D9" w:themeFill="background1" w:themeFillShade="D9"/>
           </w:tcPr>
           <w:p>
@@ -10038,7 +9171,7 @@
         </w:tc>
         <w:tc>
           <w:tcPr>
-            <w:tcW w:w="566" w:type="dxa"/>
+            <w:tcW w:w="1221" w:type="dxa"/>
             <w:shd w:val="clear" w:color="auto" w:fill="D9D9D9" w:themeFill="background1" w:themeFillShade="D9"/>
           </w:tcPr>
           <w:p>
@@ -10047,6 +9180,20 @@
             </w:pPr>
             <w:r>
               <w:t>-</w:t>
+            </w:r>
+          </w:p>
+        </w:tc>
+        <w:tc>
+          <w:tcPr>
+            <w:tcW w:w="919" w:type="dxa"/>
+            <w:shd w:val="clear" w:color="auto" w:fill="D9D9D9" w:themeFill="background1" w:themeFillShade="D9"/>
+          </w:tcPr>
+          <w:p>
+            <w:pPr>
+              <w:jc w:val="center"/>
+            </w:pPr>
+            <w:r>
+              <w:t>100</w:t>
             </w:r>
           </w:p>
         </w:tc>
@@ -10058,9 +9205,15 @@
           <w:p>
             <w:pPr>
               <w:jc w:val="center"/>
-            </w:pPr>
-            <w:r>
-              <w:t>100</w:t>
+              <w:rPr>
+                <w:b/>
+              </w:rPr>
+            </w:pPr>
+            <w:r>
+              <w:rPr>
+                <w:b/>
+              </w:rPr>
+              <w:t>200</w:t>
             </w:r>
           </w:p>
         </w:tc>
@@ -10080,7 +9233,7 @@
               <w:rPr>
                 <w:b/>
               </w:rPr>
-              <w:t>200</w:t>
+              <w:t>-</w:t>
             </w:r>
           </w:p>
         </w:tc>
@@ -10091,7 +9244,7 @@
         </w:trPr>
         <w:tc>
           <w:tcPr>
-            <w:tcW w:w="2745" w:type="dxa"/>
+            <w:tcW w:w="2689" w:type="dxa"/>
             <w:vMerge/>
           </w:tcPr>
           <w:p>
@@ -10104,14 +9257,14 @@
         </w:tc>
         <w:tc>
           <w:tcPr>
-            <w:tcW w:w="3145" w:type="dxa"/>
+            <w:tcW w:w="2370" w:type="dxa"/>
             <w:vMerge/>
           </w:tcPr>
           <w:p/>
         </w:tc>
         <w:tc>
           <w:tcPr>
-            <w:tcW w:w="420" w:type="dxa"/>
+            <w:tcW w:w="328" w:type="dxa"/>
             <w:shd w:val="clear" w:color="auto" w:fill="BFBFBF" w:themeFill="background1" w:themeFillShade="BF"/>
           </w:tcPr>
           <w:p>
@@ -10132,7 +9285,7 @@
         </w:tc>
         <w:tc>
           <w:tcPr>
-            <w:tcW w:w="566" w:type="dxa"/>
+            <w:tcW w:w="846" w:type="dxa"/>
             <w:shd w:val="clear" w:color="auto" w:fill="D9D9D9" w:themeFill="background1" w:themeFillShade="D9"/>
           </w:tcPr>
           <w:p>
@@ -10146,7 +9299,7 @@
         </w:tc>
         <w:tc>
           <w:tcPr>
-            <w:tcW w:w="566" w:type="dxa"/>
+            <w:tcW w:w="623" w:type="dxa"/>
             <w:shd w:val="clear" w:color="auto" w:fill="D9D9D9" w:themeFill="background1" w:themeFillShade="D9"/>
           </w:tcPr>
           <w:p>
@@ -10166,7 +9319,7 @@
         </w:tc>
         <w:tc>
           <w:tcPr>
-            <w:tcW w:w="566" w:type="dxa"/>
+            <w:tcW w:w="1221" w:type="dxa"/>
             <w:shd w:val="clear" w:color="auto" w:fill="D9D9D9" w:themeFill="background1" w:themeFillShade="D9"/>
           </w:tcPr>
           <w:p>
@@ -10175,6 +9328,20 @@
             </w:pPr>
             <w:r>
               <w:t>-</w:t>
+            </w:r>
+          </w:p>
+        </w:tc>
+        <w:tc>
+          <w:tcPr>
+            <w:tcW w:w="919" w:type="dxa"/>
+            <w:shd w:val="clear" w:color="auto" w:fill="D9D9D9" w:themeFill="background1" w:themeFillShade="D9"/>
+          </w:tcPr>
+          <w:p>
+            <w:pPr>
+              <w:jc w:val="center"/>
+            </w:pPr>
+            <w:r>
+              <w:t>100</w:t>
             </w:r>
           </w:p>
         </w:tc>
@@ -10188,7 +9355,7 @@
               <w:jc w:val="center"/>
             </w:pPr>
             <w:r>
-              <w:t>100</w:t>
+              <w:t>200</w:t>
             </w:r>
           </w:p>
         </w:tc>
@@ -10202,7 +9369,7 @@
               <w:jc w:val="center"/>
             </w:pPr>
             <w:r>
-              <w:t>200</w:t>
+              <w:t>-</w:t>
             </w:r>
           </w:p>
         </w:tc>
@@ -10213,7 +9380,7 @@
         </w:trPr>
         <w:tc>
           <w:tcPr>
-            <w:tcW w:w="2745" w:type="dxa"/>
+            <w:tcW w:w="2689" w:type="dxa"/>
             <w:vMerge/>
           </w:tcPr>
           <w:p>
@@ -10226,14 +9393,14 @@
         </w:tc>
         <w:tc>
           <w:tcPr>
-            <w:tcW w:w="3145" w:type="dxa"/>
+            <w:tcW w:w="2370" w:type="dxa"/>
             <w:vMerge/>
           </w:tcPr>
           <w:p/>
         </w:tc>
         <w:tc>
           <w:tcPr>
-            <w:tcW w:w="420" w:type="dxa"/>
+            <w:tcW w:w="328" w:type="dxa"/>
             <w:shd w:val="clear" w:color="auto" w:fill="BFBFBF" w:themeFill="background1" w:themeFillShade="BF"/>
           </w:tcPr>
           <w:p>
@@ -10254,7 +9421,7 @@
         </w:tc>
         <w:tc>
           <w:tcPr>
-            <w:tcW w:w="566" w:type="dxa"/>
+            <w:tcW w:w="846" w:type="dxa"/>
             <w:shd w:val="clear" w:color="auto" w:fill="D9D9D9" w:themeFill="background1" w:themeFillShade="D9"/>
           </w:tcPr>
           <w:p>
@@ -10268,7 +9435,7 @@
         </w:tc>
         <w:tc>
           <w:tcPr>
-            <w:tcW w:w="566" w:type="dxa"/>
+            <w:tcW w:w="623" w:type="dxa"/>
             <w:shd w:val="clear" w:color="auto" w:fill="D9D9D9" w:themeFill="background1" w:themeFillShade="D9"/>
           </w:tcPr>
           <w:p>
@@ -10282,7 +9449,7 @@
         </w:tc>
         <w:tc>
           <w:tcPr>
-            <w:tcW w:w="566" w:type="dxa"/>
+            <w:tcW w:w="1221" w:type="dxa"/>
             <w:shd w:val="clear" w:color="auto" w:fill="D9D9D9" w:themeFill="background1" w:themeFillShade="D9"/>
           </w:tcPr>
           <w:p>
@@ -10291,6 +9458,26 @@
             </w:pPr>
             <w:r>
               <w:t>-</w:t>
+            </w:r>
+          </w:p>
+        </w:tc>
+        <w:tc>
+          <w:tcPr>
+            <w:tcW w:w="919" w:type="dxa"/>
+            <w:shd w:val="clear" w:color="auto" w:fill="D9D9D9" w:themeFill="background1" w:themeFillShade="D9"/>
+          </w:tcPr>
+          <w:p>
+            <w:pPr>
+              <w:jc w:val="center"/>
+              <w:rPr>
+                <w:b/>
+              </w:rPr>
+            </w:pPr>
+            <w:r>
+              <w:rPr>
+                <w:b/>
+              </w:rPr>
+              <w:t>500</w:t>
             </w:r>
           </w:p>
         </w:tc>
@@ -10302,15 +9489,9 @@
           <w:p>
             <w:pPr>
               <w:jc w:val="center"/>
-              <w:rPr>
-                <w:b/>
-              </w:rPr>
-            </w:pPr>
-            <w:r>
-              <w:rPr>
-                <w:b/>
-              </w:rPr>
-              <w:t>500</w:t>
+            </w:pPr>
+            <w:r>
+              <w:t>200</w:t>
             </w:r>
           </w:p>
         </w:tc>
@@ -10324,7 +9505,7 @@
               <w:jc w:val="center"/>
             </w:pPr>
             <w:r>
-              <w:t>200</w:t>
+              <w:t>-</w:t>
             </w:r>
           </w:p>
         </w:tc>
@@ -10335,7 +9516,7 @@
         </w:trPr>
         <w:tc>
           <w:tcPr>
-            <w:tcW w:w="2745" w:type="dxa"/>
+            <w:tcW w:w="2689" w:type="dxa"/>
             <w:vMerge/>
           </w:tcPr>
           <w:p>
@@ -10348,14 +9529,14 @@
         </w:tc>
         <w:tc>
           <w:tcPr>
-            <w:tcW w:w="3145" w:type="dxa"/>
+            <w:tcW w:w="2370" w:type="dxa"/>
             <w:vMerge/>
           </w:tcPr>
           <w:p/>
         </w:tc>
         <w:tc>
           <w:tcPr>
-            <w:tcW w:w="420" w:type="dxa"/>
+            <w:tcW w:w="328" w:type="dxa"/>
             <w:shd w:val="clear" w:color="auto" w:fill="BFBFBF" w:themeFill="background1" w:themeFillShade="BF"/>
           </w:tcPr>
           <w:p>
@@ -10376,7 +9557,7 @@
         </w:tc>
         <w:tc>
           <w:tcPr>
-            <w:tcW w:w="566" w:type="dxa"/>
+            <w:tcW w:w="846" w:type="dxa"/>
             <w:shd w:val="clear" w:color="auto" w:fill="D9D9D9" w:themeFill="background1" w:themeFillShade="D9"/>
           </w:tcPr>
           <w:p>
@@ -10390,7 +9571,7 @@
         </w:tc>
         <w:tc>
           <w:tcPr>
-            <w:tcW w:w="566" w:type="dxa"/>
+            <w:tcW w:w="623" w:type="dxa"/>
             <w:shd w:val="clear" w:color="auto" w:fill="D9D9D9" w:themeFill="background1" w:themeFillShade="D9"/>
           </w:tcPr>
           <w:p>
@@ -10404,7 +9585,7 @@
         </w:tc>
         <w:tc>
           <w:tcPr>
-            <w:tcW w:w="566" w:type="dxa"/>
+            <w:tcW w:w="1221" w:type="dxa"/>
             <w:shd w:val="clear" w:color="auto" w:fill="D9D9D9" w:themeFill="background1" w:themeFillShade="D9"/>
           </w:tcPr>
           <w:p>
@@ -10413,6 +9594,20 @@
             </w:pPr>
             <w:r>
               <w:t>-</w:t>
+            </w:r>
+          </w:p>
+        </w:tc>
+        <w:tc>
+          <w:tcPr>
+            <w:tcW w:w="919" w:type="dxa"/>
+            <w:shd w:val="clear" w:color="auto" w:fill="D9D9D9" w:themeFill="background1" w:themeFillShade="D9"/>
+          </w:tcPr>
+          <w:p>
+            <w:pPr>
+              <w:jc w:val="center"/>
+            </w:pPr>
+            <w:r>
+              <w:t>500</w:t>
             </w:r>
           </w:p>
         </w:tc>
@@ -10424,15 +9619,9 @@
           <w:p>
             <w:pPr>
               <w:jc w:val="center"/>
-              <w:rPr>
-                <w:b/>
-              </w:rPr>
-            </w:pPr>
-            <w:r>
-              <w:rPr>
-                <w:b/>
-              </w:rPr>
-              <w:t>300</w:t>
+            </w:pPr>
+            <w:r>
+              <w:t>200</w:t>
             </w:r>
           </w:p>
         </w:tc>
@@ -10444,9 +9633,15 @@
           <w:p>
             <w:pPr>
               <w:jc w:val="center"/>
-            </w:pPr>
-            <w:r>
-              <w:t>200</w:t>
+              <w:rPr>
+                <w:b/>
+              </w:rPr>
+            </w:pPr>
+            <w:r>
+              <w:rPr>
+                <w:b/>
+              </w:rPr>
+              <w:t>300</w:t>
             </w:r>
           </w:p>
         </w:tc>
@@ -10457,7 +9652,7 @@
         </w:trPr>
         <w:tc>
           <w:tcPr>
-            <w:tcW w:w="2745" w:type="dxa"/>
+            <w:tcW w:w="2689" w:type="dxa"/>
             <w:vMerge/>
           </w:tcPr>
           <w:p>
@@ -10470,14 +9665,14 @@
         </w:tc>
         <w:tc>
           <w:tcPr>
-            <w:tcW w:w="3145" w:type="dxa"/>
+            <w:tcW w:w="2370" w:type="dxa"/>
             <w:vMerge/>
           </w:tcPr>
           <w:p/>
         </w:tc>
         <w:tc>
           <w:tcPr>
-            <w:tcW w:w="420" w:type="dxa"/>
+            <w:tcW w:w="328" w:type="dxa"/>
             <w:shd w:val="clear" w:color="auto" w:fill="BFBFBF" w:themeFill="background1" w:themeFillShade="BF"/>
           </w:tcPr>
           <w:p>
@@ -10498,7 +9693,7 @@
         </w:tc>
         <w:tc>
           <w:tcPr>
-            <w:tcW w:w="566" w:type="dxa"/>
+            <w:tcW w:w="846" w:type="dxa"/>
             <w:shd w:val="clear" w:color="auto" w:fill="D9D9D9" w:themeFill="background1" w:themeFillShade="D9"/>
           </w:tcPr>
           <w:p>
@@ -10512,7 +9707,7 @@
         </w:tc>
         <w:tc>
           <w:tcPr>
-            <w:tcW w:w="566" w:type="dxa"/>
+            <w:tcW w:w="623" w:type="dxa"/>
             <w:shd w:val="clear" w:color="auto" w:fill="D9D9D9" w:themeFill="background1" w:themeFillShade="D9"/>
           </w:tcPr>
           <w:p>
@@ -10526,7 +9721,7 @@
         </w:tc>
         <w:tc>
           <w:tcPr>
-            <w:tcW w:w="566" w:type="dxa"/>
+            <w:tcW w:w="1221" w:type="dxa"/>
             <w:shd w:val="clear" w:color="auto" w:fill="D9D9D9" w:themeFill="background1" w:themeFillShade="D9"/>
           </w:tcPr>
           <w:p>
@@ -10540,7 +9735,27 @@
               <w:rPr>
                 <w:b/>
               </w:rPr>
-              <w:t>200</w:t>
+              <w:t>5</w:t>
+            </w:r>
+            <w:r>
+              <w:rPr>
+                <w:b/>
+              </w:rPr>
+              <w:t>00</w:t>
+            </w:r>
+          </w:p>
+        </w:tc>
+        <w:tc>
+          <w:tcPr>
+            <w:tcW w:w="919" w:type="dxa"/>
+            <w:shd w:val="clear" w:color="auto" w:fill="D9D9D9" w:themeFill="background1" w:themeFillShade="D9"/>
+          </w:tcPr>
+          <w:p>
+            <w:pPr>
+              <w:jc w:val="center"/>
+            </w:pPr>
+            <w:r>
+              <w:t>500</w:t>
             </w:r>
           </w:p>
         </w:tc>
@@ -10554,7 +9769,7 @@
               <w:jc w:val="center"/>
             </w:pPr>
             <w:r>
-              <w:t>300</w:t>
+              <w:t>200</w:t>
             </w:r>
           </w:p>
         </w:tc>
@@ -10568,7 +9783,7 @@
               <w:jc w:val="center"/>
             </w:pPr>
             <w:r>
-              <w:t>200</w:t>
+              <w:t>300</w:t>
             </w:r>
           </w:p>
         </w:tc>
@@ -10579,7 +9794,7 @@
         </w:trPr>
         <w:tc>
           <w:tcPr>
-            <w:tcW w:w="2745" w:type="dxa"/>
+            <w:tcW w:w="2689" w:type="dxa"/>
             <w:vMerge/>
           </w:tcPr>
           <w:p>
@@ -10592,14 +9807,14 @@
         </w:tc>
         <w:tc>
           <w:tcPr>
-            <w:tcW w:w="3145" w:type="dxa"/>
+            <w:tcW w:w="2370" w:type="dxa"/>
             <w:vMerge/>
           </w:tcPr>
           <w:p/>
         </w:tc>
         <w:tc>
           <w:tcPr>
-            <w:tcW w:w="420" w:type="dxa"/>
+            <w:tcW w:w="328" w:type="dxa"/>
             <w:shd w:val="clear" w:color="auto" w:fill="BFBFBF" w:themeFill="background1" w:themeFillShade="BF"/>
           </w:tcPr>
           <w:p>
@@ -10620,7 +9835,7 @@
         </w:tc>
         <w:tc>
           <w:tcPr>
-            <w:tcW w:w="566" w:type="dxa"/>
+            <w:tcW w:w="846" w:type="dxa"/>
             <w:shd w:val="clear" w:color="auto" w:fill="D9D9D9" w:themeFill="background1" w:themeFillShade="D9"/>
           </w:tcPr>
           <w:p>
@@ -10634,7 +9849,7 @@
         </w:tc>
         <w:tc>
           <w:tcPr>
-            <w:tcW w:w="566" w:type="dxa"/>
+            <w:tcW w:w="623" w:type="dxa"/>
             <w:shd w:val="clear" w:color="auto" w:fill="D9D9D9" w:themeFill="background1" w:themeFillShade="D9"/>
           </w:tcPr>
           <w:p>
@@ -10648,7 +9863,7 @@
         </w:tc>
         <w:tc>
           <w:tcPr>
-            <w:tcW w:w="566" w:type="dxa"/>
+            <w:tcW w:w="1221" w:type="dxa"/>
             <w:shd w:val="clear" w:color="auto" w:fill="D9D9D9" w:themeFill="background1" w:themeFillShade="D9"/>
           </w:tcPr>
           <w:p>
@@ -10662,7 +9877,21 @@
               <w:rPr>
                 <w:b/>
               </w:rPr>
-              <w:t>300</w:t>
+              <w:t>M[M[600]]</w:t>
+            </w:r>
+          </w:p>
+        </w:tc>
+        <w:tc>
+          <w:tcPr>
+            <w:tcW w:w="919" w:type="dxa"/>
+            <w:shd w:val="clear" w:color="auto" w:fill="D9D9D9" w:themeFill="background1" w:themeFillShade="D9"/>
+          </w:tcPr>
+          <w:p>
+            <w:pPr>
+              <w:jc w:val="center"/>
+            </w:pPr>
+            <w:r>
+              <w:t>500</w:t>
             </w:r>
           </w:p>
         </w:tc>
@@ -10676,7 +9905,7 @@
               <w:jc w:val="center"/>
             </w:pPr>
             <w:r>
-              <w:t>300</w:t>
+              <w:t>200</w:t>
             </w:r>
           </w:p>
         </w:tc>
@@ -10690,7 +9919,7 @@
               <w:jc w:val="center"/>
             </w:pPr>
             <w:r>
-              <w:t>200</w:t>
+              <w:t>300</w:t>
             </w:r>
           </w:p>
         </w:tc>
@@ -10717,6 +9946,8 @@
         </w:rPr>
         <w:br w:type="page"/>
       </w:r>
+      <w:bookmarkStart w:id="2" w:name="_GoBack"/>
+      <w:bookmarkEnd w:id="2"/>
     </w:p>
     <w:p>
       <w:pPr>
@@ -10870,16 +10101,8 @@
               <w:rPr>
                 <w:lang w:val="en-US"/>
               </w:rPr>
-              <w:t xml:space="preserve">         LDA R0, </w:t>
-            </w:r>
-            <w:proofErr w:type="spellStart"/>
-            <w:r>
-              <w:rPr>
-                <w:lang w:val="en-US"/>
-              </w:rPr>
-              <w:t>FFh</w:t>
-            </w:r>
-            <w:proofErr w:type="spellEnd"/>
+              <w:t xml:space="preserve">         LDA R0, FFh</w:t>
+            </w:r>
           </w:p>
           <w:p>
             <w:pPr>
@@ -13914,15 +13137,7 @@
               <w:jc w:val="both"/>
             </w:pPr>
             <w:r>
-              <w:t>El orden de los operandos A y B no cambia el resultado: el programa se encarga de realizar X sucesivas sumas de un valor Y; el valor de X será el MIN(</w:t>
-            </w:r>
-            <w:proofErr w:type="gramStart"/>
-            <w:r>
-              <w:t>A,B</w:t>
-            </w:r>
-            <w:proofErr w:type="gramEnd"/>
-            <w:r>
-              <w:t xml:space="preserve">) y el valor de Y=MAX(A,B) para realizar </w:t>
+              <w:t xml:space="preserve">El orden de los operandos A y B no cambia el resultado: el programa se encarga de realizar X sucesivas sumas de un valor Y; el valor de X será el MIN(A,B) y el valor de Y=MAX(A,B) para realizar </w:t>
             </w:r>
             <w:r>
               <w:rPr>
@@ -13944,15 +13159,7 @@
               <w:jc w:val="both"/>
             </w:pPr>
             <w:r>
-              <w:t xml:space="preserve">La restricción en cuanto a los valores de entrada es que ambos sean positivos. Si se ingresan valores negativos, el programa se comporta de forma anómala (bucle infinito hasta señalización de </w:t>
-            </w:r>
-            <w:proofErr w:type="spellStart"/>
-            <w:r>
-              <w:t>overflow</w:t>
-            </w:r>
-            <w:proofErr w:type="spellEnd"/>
-            <w:r>
-              <w:t>).</w:t>
+              <w:t>La restricción en cuanto a los valores de entrada es que ambos sean positivos. Si se ingresan valores negativos, el programa se comporta de forma anómala (bucle infinito hasta señalización de overflow).</w:t>
             </w:r>
           </w:p>
         </w:tc>
@@ -15931,7 +15138,7 @@
 </file>
 
 <file path=customXml/itemProps1.xml><?xml version="1.0" encoding="utf-8"?>
-<ds:datastoreItem xmlns:ds="http://schemas.openxmlformats.org/officeDocument/2006/customXml" ds:itemID="{2EE7870A-7F0F-44FA-B016-DD86DCAB5D69}">
+<ds:datastoreItem xmlns:ds="http://schemas.openxmlformats.org/officeDocument/2006/customXml" ds:itemID="{DA8C5003-BD5C-4CC8-96B3-AD5D989BEB8B}">
   <ds:schemaRefs>
     <ds:schemaRef ds:uri="http://schemas.openxmlformats.org/officeDocument/2006/bibliography"/>
   </ds:schemaRefs>

</xml_diff>